<commit_message>
test and repport update
</commit_message>
<xml_diff>
--- a/report.docx
+++ b/report.docx
@@ -1,6 +1,6 @@
 
 <file path=word/document.xml><?xml version="1.0" encoding="utf-8"?>
-<w:document xmlns:wpc="http://schemas.microsoft.com/office/word/2010/wordprocessingCanvas" xmlns:cx="http://schemas.microsoft.com/office/drawing/2014/chartex" xmlns:cx1="http://schemas.microsoft.com/office/drawing/2015/9/8/chartex" xmlns:cx2="http://schemas.microsoft.com/office/drawing/2015/10/21/chartex" xmlns:cx3="http://schemas.microsoft.com/office/drawing/2016/5/9/chartex" xmlns:cx4="http://schemas.microsoft.com/office/drawing/2016/5/10/chartex" xmlns:cx5="http://schemas.microsoft.com/office/drawing/2016/5/11/chartex" xmlns:cx6="http://schemas.microsoft.com/office/drawing/2016/5/12/chartex" xmlns:cx7="http://schemas.microsoft.com/office/drawing/2016/5/13/chartex" xmlns:cx8="http://schemas.microsoft.com/office/drawing/2016/5/14/chartex" xmlns:mc="http://schemas.openxmlformats.org/markup-compatibility/2006" xmlns:aink="http://schemas.microsoft.com/office/drawing/2016/ink" xmlns:am3d="http://schemas.microsoft.com/office/drawing/2017/model3d" xmlns:o="urn:schemas-microsoft-com:office:office" xmlns:r="http://schemas.openxmlformats.org/officeDocument/2006/relationships" xmlns:m="http://schemas.openxmlformats.org/officeDocument/2006/math" xmlns:v="urn:schemas-microsoft-com:vml" xmlns:wp14="http://schemas.microsoft.com/office/word/2010/wordprocessingDrawing" xmlns:wp="http://schemas.openxmlformats.org/drawingml/2006/wordprocessingDrawing" xmlns:w10="urn:schemas-microsoft-com:office:word" xmlns:w="http://schemas.openxmlformats.org/wordprocessingml/2006/main" xmlns:w14="http://schemas.microsoft.com/office/word/2010/wordml" xmlns:w15="http://schemas.microsoft.com/office/word/2012/wordml" xmlns:w16cid="http://schemas.microsoft.com/office/word/2016/wordml/cid" xmlns:w16se="http://schemas.microsoft.com/office/word/2015/wordml/symex" xmlns:wpg="http://schemas.microsoft.com/office/word/2010/wordprocessingGroup" xmlns:wpi="http://schemas.microsoft.com/office/word/2010/wordprocessingInk" xmlns:wne="http://schemas.microsoft.com/office/word/2006/wordml" xmlns:wps="http://schemas.microsoft.com/office/word/2010/wordprocessingShape" mc:Ignorable="w14 w15 w16se w16cid wp14">
+<w:document xmlns:wpc="http://schemas.microsoft.com/office/word/2010/wordprocessingCanvas" xmlns:mo="http://schemas.microsoft.com/office/mac/office/2008/main" xmlns:mc="http://schemas.openxmlformats.org/markup-compatibility/2006" xmlns:mv="urn:schemas-microsoft-com:mac:vml" xmlns:o="urn:schemas-microsoft-com:office:office" xmlns:r="http://schemas.openxmlformats.org/officeDocument/2006/relationships" xmlns:m="http://schemas.openxmlformats.org/officeDocument/2006/math" xmlns:v="urn:schemas-microsoft-com:vml" xmlns:wp14="http://schemas.microsoft.com/office/word/2010/wordprocessingDrawing" xmlns:wp="http://schemas.openxmlformats.org/drawingml/2006/wordprocessingDrawing" xmlns:w10="urn:schemas-microsoft-com:office:word" xmlns:w="http://schemas.openxmlformats.org/wordprocessingml/2006/main" xmlns:w14="http://schemas.microsoft.com/office/word/2010/wordml" xmlns:w15="http://schemas.microsoft.com/office/word/2012/wordml" xmlns:wpg="http://schemas.microsoft.com/office/word/2010/wordprocessingGroup" xmlns:wpi="http://schemas.microsoft.com/office/word/2010/wordprocessingInk" xmlns:wne="http://schemas.microsoft.com/office/word/2006/wordml" xmlns:wps="http://schemas.microsoft.com/office/word/2010/wordprocessingShape" mc:Ignorable="w14 w15 wp14">
   <w:body>
     <w:p>
       <w:pPr>
@@ -86,7 +86,7 @@
           <w:sz w:val="36"/>
           <w:szCs w:val="28"/>
         </w:rPr>
-        <w:t xml:space="preserve">Name: Xu </w:t>
+        <w:t xml:space="preserve">Name: Xu Gezheng, Tan </w:t>
       </w:r>
       <w:proofErr w:type="spellStart"/>
       <w:r>
@@ -94,25 +94,17 @@
           <w:sz w:val="36"/>
           <w:szCs w:val="28"/>
         </w:rPr>
-        <w:t>Gezheng</w:t>
+        <w:t>Gansheng</w:t>
       </w:r>
       <w:proofErr w:type="spellEnd"/>
-      <w:r>
+    </w:p>
+    <w:p>
+      <w:pPr>
+        <w:spacing w:line="180" w:lineRule="auto"/>
+        <w:jc w:val="center"/>
         <w:rPr>
           <w:sz w:val="36"/>
           <w:szCs w:val="28"/>
-        </w:rPr>
-        <w:t>, Tan Gansheng</w:t>
-      </w:r>
-    </w:p>
-    <w:p>
-      <w:pPr>
-        <w:spacing w:line="180" w:lineRule="auto"/>
-        <w:jc w:val="center"/>
-        <w:rPr>
-          <w:sz w:val="36"/>
-          <w:szCs w:val="28"/>
-          <w:lang w:val="fr-FR"/>
         </w:rPr>
       </w:pPr>
       <w:r>
@@ -127,30 +119,46 @@
           <w:rFonts w:hint="eastAsia"/>
           <w:sz w:val="36"/>
           <w:szCs w:val="28"/>
-          <w:lang w:val="fr-FR"/>
-        </w:rPr>
-        <w:t xml:space="preserve">Object </w:t>
-      </w:r>
-      <w:proofErr w:type="spellStart"/>
+        </w:rPr>
+        <w:t>Object oriented Software design</w:t>
+      </w:r>
+    </w:p>
+    <w:p>
+      <w:pPr>
+        <w:spacing w:line="180" w:lineRule="auto"/>
+        <w:jc w:val="center"/>
+        <w:rPr>
+          <w:sz w:val="36"/>
+          <w:szCs w:val="28"/>
+        </w:rPr>
+      </w:pPr>
+      <w:proofErr w:type="gramStart"/>
+      <w:r>
+        <w:rPr>
+          <w:sz w:val="36"/>
+          <w:szCs w:val="28"/>
+        </w:rPr>
+        <w:t>Supervisor :</w:t>
+      </w:r>
+      <w:proofErr w:type="gramEnd"/>
       <w:r>
         <w:rPr>
           <w:rFonts w:hint="eastAsia"/>
           <w:sz w:val="36"/>
           <w:szCs w:val="28"/>
-          <w:lang w:val="fr-FR"/>
-        </w:rPr>
-        <w:t>oriented</w:t>
-      </w:r>
-      <w:proofErr w:type="spellEnd"/>
+        </w:rPr>
+        <w:t xml:space="preserve"> Paolo </w:t>
+      </w:r>
+      <w:proofErr w:type="spellStart"/>
       <w:r>
         <w:rPr>
           <w:rFonts w:hint="eastAsia"/>
           <w:sz w:val="36"/>
           <w:szCs w:val="28"/>
-          <w:lang w:val="fr-FR"/>
-        </w:rPr>
-        <w:t xml:space="preserve"> Software design</w:t>
-      </w:r>
+        </w:rPr>
+        <w:t>Ballarini</w:t>
+      </w:r>
+      <w:proofErr w:type="spellEnd"/>
     </w:p>
     <w:p>
       <w:pPr>
@@ -159,111 +167,53 @@
         <w:rPr>
           <w:sz w:val="36"/>
           <w:szCs w:val="28"/>
-          <w:lang w:val="fr-FR"/>
-        </w:rPr>
-      </w:pPr>
-      <w:proofErr w:type="spellStart"/>
+        </w:rPr>
+      </w:pPr>
       <w:r>
         <w:rPr>
           <w:sz w:val="36"/>
           <w:szCs w:val="28"/>
-          <w:lang w:val="fr-FR"/>
-        </w:rPr>
-        <w:t>Supervisor</w:t>
-      </w:r>
-      <w:proofErr w:type="spellEnd"/>
+        </w:rPr>
+        <w:t xml:space="preserve">Title: </w:t>
+      </w:r>
+      <w:proofErr w:type="spellStart"/>
       <w:r>
         <w:rPr>
           <w:sz w:val="36"/>
           <w:szCs w:val="28"/>
-          <w:lang w:val="fr-FR"/>
-        </w:rPr>
-        <w:t> :</w:t>
-      </w:r>
+        </w:rPr>
+        <w:t>myUber</w:t>
+      </w:r>
+      <w:proofErr w:type="spellEnd"/>
+      <w:r>
+        <w:rPr>
+          <w:sz w:val="36"/>
+          <w:szCs w:val="28"/>
+        </w:rPr>
+        <w:t>: a car-ride sharing system</w:t>
+      </w:r>
+    </w:p>
+    <w:p>
+      <w:pPr>
+        <w:spacing w:line="180" w:lineRule="auto"/>
+        <w:jc w:val="center"/>
+        <w:rPr>
+          <w:sz w:val="36"/>
+          <w:szCs w:val="28"/>
+        </w:rPr>
+      </w:pPr>
       <w:r>
         <w:rPr>
           <w:rFonts w:hint="eastAsia"/>
           <w:sz w:val="36"/>
           <w:szCs w:val="28"/>
-          <w:lang w:val="fr-FR"/>
-        </w:rPr>
-        <w:t xml:space="preserve"> </w:t>
-      </w:r>
-      <w:r>
-        <w:rPr>
-          <w:rFonts w:hint="eastAsia"/>
+        </w:rPr>
+        <w:t>1</w:t>
+      </w:r>
+      <w:r>
+        <w:rPr>
           <w:sz w:val="36"/>
           <w:szCs w:val="28"/>
-          <w:lang w:val="fr-FR"/>
-        </w:rPr>
-        <w:t xml:space="preserve">Paolo </w:t>
-      </w:r>
-      <w:proofErr w:type="spellStart"/>
-      <w:r>
-        <w:rPr>
-          <w:rFonts w:hint="eastAsia"/>
-          <w:sz w:val="36"/>
-          <w:szCs w:val="28"/>
-          <w:lang w:val="fr-FR"/>
-        </w:rPr>
-        <w:t>Ballarini</w:t>
-      </w:r>
-      <w:proofErr w:type="spellEnd"/>
-    </w:p>
-    <w:p>
-      <w:pPr>
-        <w:spacing w:line="180" w:lineRule="auto"/>
-        <w:jc w:val="center"/>
-        <w:rPr>
-          <w:sz w:val="36"/>
-          <w:szCs w:val="28"/>
-        </w:rPr>
-      </w:pPr>
-      <w:r>
-        <w:rPr>
-          <w:sz w:val="36"/>
-          <w:szCs w:val="28"/>
-        </w:rPr>
-        <w:t xml:space="preserve">Title: </w:t>
-      </w:r>
-      <w:proofErr w:type="spellStart"/>
-      <w:r>
-        <w:rPr>
-          <w:sz w:val="36"/>
-          <w:szCs w:val="28"/>
-        </w:rPr>
-        <w:t>myUber</w:t>
-      </w:r>
-      <w:proofErr w:type="spellEnd"/>
-      <w:r>
-        <w:rPr>
-          <w:sz w:val="36"/>
-          <w:szCs w:val="28"/>
-        </w:rPr>
-        <w:t>: a car-ride sharing system</w:t>
-      </w:r>
-    </w:p>
-    <w:p>
-      <w:pPr>
-        <w:spacing w:line="180" w:lineRule="auto"/>
-        <w:jc w:val="center"/>
-        <w:rPr>
-          <w:sz w:val="36"/>
-          <w:szCs w:val="28"/>
-        </w:rPr>
-      </w:pPr>
-      <w:r>
-        <w:rPr>
-          <w:rFonts w:hint="eastAsia"/>
-          <w:sz w:val="36"/>
-          <w:szCs w:val="28"/>
-        </w:rPr>
-        <w:t>1</w:t>
-      </w:r>
-      <w:r>
-        <w:rPr>
-          <w:sz w:val="36"/>
-          <w:szCs w:val="28"/>
         </w:rPr>
         <w:t>8/11/2018</w:t>
       </w:r>
@@ -275,7 +225,7 @@
     </w:p>
     <w:p>
       <w:pPr>
-        <w:pStyle w:val="Titre1"/>
+        <w:pStyle w:val="1"/>
         <w:rPr>
           <w:rFonts w:eastAsiaTheme="minorEastAsia"/>
         </w:rPr>
@@ -408,19 +358,7 @@
         <w:rPr>
           <w:rFonts w:eastAsiaTheme="minorEastAsia"/>
         </w:rPr>
-        <w:t xml:space="preserve">is a common part of everyday life for </w:t>
-      </w:r>
-      <w:r>
-        <w:rPr>
-          <w:rFonts w:eastAsiaTheme="minorEastAsia"/>
-        </w:rPr>
-        <w:t>most</w:t>
-      </w:r>
-      <w:r>
-        <w:rPr>
-          <w:rFonts w:eastAsiaTheme="minorEastAsia"/>
-        </w:rPr>
-        <w:t xml:space="preserve"> people</w:t>
+        <w:t>is a common part of everyday life for most people</w:t>
       </w:r>
       <w:r>
         <w:rPr>
@@ -543,7 +481,7 @@
     <w:p>
       <w:pPr>
         <w:rPr>
-          <w:rFonts w:eastAsiaTheme="minorEastAsia" w:hint="eastAsia"/>
+          <w:rFonts w:eastAsiaTheme="minorEastAsia"/>
         </w:rPr>
       </w:pPr>
       <w:r>
@@ -561,7 +499,7 @@
     </w:p>
     <w:p>
       <w:pPr>
-        <w:pStyle w:val="Titre2"/>
+        <w:pStyle w:val="2"/>
         <w:rPr>
           <w:rFonts w:eastAsiaTheme="minorEastAsia"/>
         </w:rPr>
@@ -581,7 +519,7 @@
     </w:p>
     <w:p>
       <w:pPr>
-        <w:pStyle w:val="Paragraphedeliste"/>
+        <w:pStyle w:val="a5"/>
         <w:numPr>
           <w:ilvl w:val="0"/>
           <w:numId w:val="2"/>
@@ -600,7 +538,7 @@
     </w:p>
     <w:p>
       <w:pPr>
-        <w:pStyle w:val="Paragraphedeliste"/>
+        <w:pStyle w:val="a5"/>
         <w:numPr>
           <w:ilvl w:val="0"/>
           <w:numId w:val="2"/>
@@ -625,7 +563,7 @@
     </w:p>
     <w:p>
       <w:pPr>
-        <w:pStyle w:val="Paragraphedeliste"/>
+        <w:pStyle w:val="a5"/>
         <w:numPr>
           <w:ilvl w:val="0"/>
           <w:numId w:val="2"/>
@@ -644,7 +582,7 @@
     </w:p>
     <w:p>
       <w:pPr>
-        <w:pStyle w:val="Paragraphedeliste"/>
+        <w:pStyle w:val="a5"/>
         <w:numPr>
           <w:ilvl w:val="0"/>
           <w:numId w:val="2"/>
@@ -677,7 +615,7 @@
     </w:p>
     <w:p>
       <w:pPr>
-        <w:pStyle w:val="Paragraphedeliste"/>
+        <w:pStyle w:val="a5"/>
         <w:numPr>
           <w:ilvl w:val="0"/>
           <w:numId w:val="2"/>
@@ -696,7 +634,7 @@
     </w:p>
     <w:p>
       <w:pPr>
-        <w:pStyle w:val="Paragraphedeliste"/>
+        <w:pStyle w:val="a5"/>
         <w:numPr>
           <w:ilvl w:val="0"/>
           <w:numId w:val="2"/>
@@ -715,14 +653,14 @@
     </w:p>
     <w:p>
       <w:pPr>
-        <w:pStyle w:val="Paragraphedeliste"/>
+        <w:pStyle w:val="a5"/>
         <w:numPr>
           <w:ilvl w:val="0"/>
           <w:numId w:val="2"/>
         </w:numPr>
         <w:ind w:firstLineChars="0"/>
         <w:rPr>
-          <w:rFonts w:eastAsiaTheme="minorEastAsia" w:hint="eastAsia"/>
+          <w:rFonts w:eastAsiaTheme="minorEastAsia"/>
         </w:rPr>
       </w:pPr>
       <w:r>
@@ -734,7 +672,7 @@
     </w:p>
     <w:p>
       <w:pPr>
-        <w:pStyle w:val="Titre2"/>
+        <w:pStyle w:val="2"/>
         <w:rPr>
           <w:rFonts w:eastAsiaTheme="minorEastAsia"/>
         </w:rPr>
@@ -799,7 +737,7 @@
     </w:p>
     <w:p>
       <w:pPr>
-        <w:pStyle w:val="Paragraphedeliste"/>
+        <w:pStyle w:val="a5"/>
         <w:numPr>
           <w:ilvl w:val="0"/>
           <w:numId w:val="3"/>
@@ -813,66 +751,12 @@
         <w:rPr>
           <w:rFonts w:eastAsiaTheme="minorEastAsia"/>
         </w:rPr>
-        <w:t>Introduction and background</w:t>
-      </w:r>
-      <w:r>
-        <w:rPr>
-          <w:rFonts w:eastAsiaTheme="minorEastAsia"/>
-        </w:rPr>
-        <w:t xml:space="preserve"> This </w:t>
-      </w:r>
-      <w:r>
-        <w:rPr>
-          <w:rFonts w:eastAsiaTheme="minorEastAsia"/>
-        </w:rPr>
-        <w:t>introduces the pro</w:t>
-      </w:r>
-      <w:r>
-        <w:rPr>
-          <w:rFonts w:eastAsiaTheme="minorEastAsia"/>
-        </w:rPr>
-        <w:t>ject, its aims, an</w:t>
-      </w:r>
-      <w:r>
-        <w:rPr>
-          <w:rFonts w:eastAsiaTheme="minorEastAsia"/>
-        </w:rPr>
-        <w:t xml:space="preserve"> </w:t>
-      </w:r>
-      <w:r>
-        <w:rPr>
-          <w:rFonts w:eastAsiaTheme="minorEastAsia"/>
-        </w:rPr>
-        <w:t>overview of</w:t>
-      </w:r>
-      <w:r>
-        <w:rPr>
-          <w:rFonts w:eastAsiaTheme="minorEastAsia"/>
-        </w:rPr>
-        <w:t xml:space="preserve"> the work undertaken in the pro</w:t>
-      </w:r>
-      <w:r>
-        <w:rPr>
-          <w:rFonts w:eastAsiaTheme="minorEastAsia"/>
-        </w:rPr>
-        <w:t>ject and an overview of this</w:t>
-      </w:r>
-      <w:r>
-        <w:rPr>
-          <w:rFonts w:eastAsiaTheme="minorEastAsia"/>
-        </w:rPr>
-        <w:t xml:space="preserve"> </w:t>
-      </w:r>
-      <w:r>
-        <w:rPr>
-          <w:rFonts w:eastAsiaTheme="minorEastAsia"/>
-        </w:rPr>
-        <w:t>report.</w:t>
-      </w:r>
-    </w:p>
-    <w:p>
-      <w:pPr>
-        <w:pStyle w:val="Paragraphedeliste"/>
+        <w:t>Introduction and background This introduces the project, its aims, an overview of the work undertaken in the project and an overview of this report.</w:t>
+      </w:r>
+    </w:p>
+    <w:p>
+      <w:pPr>
+        <w:pStyle w:val="a5"/>
         <w:numPr>
           <w:ilvl w:val="0"/>
           <w:numId w:val="3"/>
@@ -892,19 +776,7 @@
         <w:rPr>
           <w:rFonts w:eastAsiaTheme="minorEastAsia"/>
         </w:rPr>
-        <w:t xml:space="preserve">nalysis of the design </w:t>
-      </w:r>
-      <w:r>
-        <w:rPr>
-          <w:rFonts w:eastAsiaTheme="minorEastAsia"/>
-        </w:rPr>
-        <w:t>pattern and UML structure.</w:t>
-      </w:r>
-      <w:r>
-        <w:rPr>
-          <w:rFonts w:eastAsiaTheme="minorEastAsia"/>
-        </w:rPr>
-        <w:t xml:space="preserve"> Further, possible extensions to the</w:t>
+        <w:t>nalysis of the design pattern and UML structure. Further, possible extensions to the</w:t>
       </w:r>
       <w:r>
         <w:rPr>
@@ -921,7 +793,7 @@
     </w:p>
     <w:p>
       <w:pPr>
-        <w:pStyle w:val="Paragraphedeliste"/>
+        <w:pStyle w:val="a5"/>
         <w:numPr>
           <w:ilvl w:val="0"/>
           <w:numId w:val="3"/>
@@ -947,30 +819,12 @@
         <w:rPr>
           <w:rFonts w:eastAsiaTheme="minorEastAsia"/>
         </w:rPr>
-        <w:t xml:space="preserve">software that was developed. Detailed </w:t>
-      </w:r>
-      <w:r>
-        <w:rPr>
-          <w:rFonts w:eastAsiaTheme="minorEastAsia"/>
-        </w:rPr>
-        <w:t>advantages and drawbacks</w:t>
-      </w:r>
-      <w:r>
-        <w:rPr>
-          <w:rFonts w:eastAsiaTheme="minorEastAsia"/>
-        </w:rPr>
-        <w:t xml:space="preserve"> are given for the implementation</w:t>
-      </w:r>
-      <w:r>
-        <w:rPr>
-          <w:rFonts w:eastAsiaTheme="minorEastAsia"/>
-        </w:rPr>
-        <w:t xml:space="preserve">. </w:t>
-      </w:r>
-    </w:p>
-    <w:p>
-      <w:pPr>
-        <w:pStyle w:val="Paragraphedeliste"/>
+        <w:t xml:space="preserve">software that was developed. Detailed advantages and drawbacks are given for the implementation. </w:t>
+      </w:r>
+    </w:p>
+    <w:p>
+      <w:pPr>
+        <w:pStyle w:val="a5"/>
         <w:numPr>
           <w:ilvl w:val="0"/>
           <w:numId w:val="3"/>
@@ -984,13 +838,7 @@
         <w:rPr>
           <w:rFonts w:eastAsiaTheme="minorEastAsia"/>
         </w:rPr>
-        <w:t>Testing and result</w:t>
-      </w:r>
-      <w:r>
-        <w:rPr>
-          <w:rFonts w:eastAsiaTheme="minorEastAsia"/>
-        </w:rPr>
-        <w:t xml:space="preserve"> - </w:t>
+        <w:t xml:space="preserve">Testing and result - </w:t>
       </w:r>
       <w:r>
         <w:rPr>
@@ -1013,7 +861,7 @@
     </w:p>
     <w:p>
       <w:pPr>
-        <w:pStyle w:val="Paragraphedeliste"/>
+        <w:pStyle w:val="a5"/>
         <w:numPr>
           <w:ilvl w:val="0"/>
           <w:numId w:val="3"/>
@@ -1060,210 +908,599 @@
         </w:rPr>
         <w:t xml:space="preserve"> </w:t>
       </w:r>
+      <w:r>
+        <w:rPr>
+          <w:rFonts w:eastAsiaTheme="minorEastAsia"/>
+        </w:rPr>
+        <w:t>a number of appendices. These</w:t>
+      </w:r>
+    </w:p>
+    <w:p>
+      <w:pPr>
+        <w:rPr>
+          <w:rFonts w:eastAsiaTheme="minorEastAsia"/>
+        </w:rPr>
+      </w:pPr>
+      <w:r>
+        <w:rPr>
+          <w:rFonts w:eastAsiaTheme="minorEastAsia"/>
+        </w:rPr>
+        <w:lastRenderedPageBreak/>
+        <w:t>appendices contain:</w:t>
+      </w:r>
+    </w:p>
+    <w:p>
+      <w:pPr>
+        <w:rPr>
+          <w:rFonts w:eastAsiaTheme="minorEastAsia"/>
+        </w:rPr>
+      </w:pPr>
+      <w:r>
+        <w:rPr>
+          <w:rFonts w:eastAsiaTheme="minorEastAsia"/>
+        </w:rPr>
+        <w:t xml:space="preserve">Appendix A </w:t>
+      </w:r>
+      <w:r>
+        <w:rPr>
+          <w:rFonts w:eastAsiaTheme="minorEastAsia"/>
+        </w:rPr>
+        <w:t>–</w:t>
+      </w:r>
+      <w:r>
+        <w:rPr>
+          <w:rFonts w:eastAsiaTheme="minorEastAsia"/>
+        </w:rPr>
+        <w:t xml:space="preserve"> </w:t>
+      </w:r>
+      <w:r>
+        <w:rPr>
+          <w:rFonts w:eastAsiaTheme="minorEastAsia"/>
+        </w:rPr>
+        <w:t xml:space="preserve">maybe some usage for certain functions </w:t>
+      </w:r>
+    </w:p>
+    <w:p>
+      <w:pPr>
+        <w:pStyle w:val="1"/>
+        <w:rPr>
+          <w:rFonts w:eastAsiaTheme="minorEastAsia"/>
+        </w:rPr>
+      </w:pPr>
+      <w:r>
+        <w:rPr>
+          <w:rFonts w:eastAsiaTheme="minorEastAsia" w:hint="eastAsia"/>
+        </w:rPr>
+        <w:t>B</w:t>
+      </w:r>
+      <w:r>
+        <w:rPr>
+          <w:rFonts w:eastAsiaTheme="minorEastAsia"/>
+        </w:rPr>
+        <w:t>ackground</w:t>
+      </w:r>
+    </w:p>
+    <w:p>
+      <w:pPr>
+        <w:rPr>
+          <w:rFonts w:eastAsiaTheme="minorEastAsia" w:hint="eastAsia"/>
+        </w:rPr>
+      </w:pPr>
+      <w:r>
+        <w:rPr>
+          <w:rFonts w:eastAsiaTheme="minorEastAsia"/>
+        </w:rPr>
+        <w:t>P</w:t>
+      </w:r>
+      <w:r>
+        <w:rPr>
+          <w:rFonts w:eastAsiaTheme="minorEastAsia" w:hint="eastAsia"/>
+        </w:rPr>
+        <w:t xml:space="preserve">roject </w:t>
+      </w:r>
+      <w:r>
+        <w:rPr>
+          <w:rFonts w:eastAsiaTheme="minorEastAsia" w:hint="eastAsia"/>
+        </w:rPr>
+        <w:t>介绍</w:t>
+      </w:r>
+      <w:r>
+        <w:rPr>
+          <w:rFonts w:eastAsiaTheme="minorEastAsia" w:hint="eastAsia"/>
+        </w:rPr>
+        <w:t>，</w:t>
+      </w:r>
+      <w:r>
+        <w:rPr>
+          <w:rFonts w:eastAsiaTheme="minorEastAsia" w:hint="eastAsia"/>
+        </w:rPr>
+        <w:t>java</w:t>
+      </w:r>
+      <w:r>
+        <w:rPr>
+          <w:rFonts w:eastAsiaTheme="minorEastAsia" w:hint="eastAsia"/>
+        </w:rPr>
+        <w:t>安卓</w:t>
+      </w:r>
+    </w:p>
+    <w:p>
+      <w:pPr>
+        <w:rPr>
+          <w:rFonts w:eastAsiaTheme="minorEastAsia" w:hint="eastAsia"/>
+        </w:rPr>
+      </w:pPr>
+      <w:proofErr w:type="spellStart"/>
+      <w:r>
+        <w:rPr>
+          <w:rFonts w:eastAsiaTheme="minorEastAsia" w:hint="eastAsia"/>
+        </w:rPr>
+        <w:t>MyUber</w:t>
+      </w:r>
+      <w:proofErr w:type="spellEnd"/>
+      <w:r>
+        <w:rPr>
+          <w:rFonts w:eastAsiaTheme="minorEastAsia" w:hint="eastAsia"/>
+        </w:rPr>
+        <w:t xml:space="preserve"> system </w:t>
+      </w:r>
+      <w:r>
+        <w:rPr>
+          <w:rFonts w:eastAsiaTheme="minorEastAsia" w:hint="eastAsia"/>
+        </w:rPr>
+        <w:t>适用范围（特征）：</w:t>
+      </w:r>
+      <w:r>
+        <w:rPr>
+          <w:rFonts w:eastAsiaTheme="minorEastAsia" w:hint="eastAsia"/>
+        </w:rPr>
+        <w:t xml:space="preserve"> </w:t>
+      </w:r>
+      <w:r>
+        <w:rPr>
+          <w:rFonts w:eastAsiaTheme="minorEastAsia" w:hint="eastAsia"/>
+        </w:rPr>
+        <w:t>在以巴黎为中心的半径为</w:t>
+      </w:r>
+      <w:r>
+        <w:rPr>
+          <w:rFonts w:eastAsiaTheme="minorEastAsia" w:hint="eastAsia"/>
+        </w:rPr>
+        <w:t>xx</w:t>
+      </w:r>
+      <w:r>
+        <w:rPr>
+          <w:rFonts w:eastAsiaTheme="minorEastAsia" w:hint="eastAsia"/>
+        </w:rPr>
+        <w:t>的范围内使用我们的系统</w:t>
+      </w:r>
+    </w:p>
+    <w:p>
+      <w:pPr>
+        <w:rPr>
+          <w:rFonts w:eastAsiaTheme="minorEastAsia" w:hint="eastAsia"/>
+        </w:rPr>
+      </w:pPr>
+      <w:r>
+        <w:rPr>
+          <w:rFonts w:eastAsiaTheme="minorEastAsia"/>
+        </w:rPr>
+        <w:t>Developer</w:t>
+      </w:r>
+      <w:r>
+        <w:rPr>
+          <w:rFonts w:eastAsiaTheme="minorEastAsia" w:hint="eastAsia"/>
+        </w:rPr>
+        <w:t xml:space="preserve"> </w:t>
+      </w:r>
+      <w:r>
+        <w:rPr>
+          <w:rFonts w:eastAsiaTheme="minorEastAsia" w:hint="eastAsia"/>
+        </w:rPr>
+        <w:t>参考</w:t>
+      </w:r>
+    </w:p>
+    <w:p>
+      <w:pPr>
+        <w:pStyle w:val="1"/>
+        <w:rPr>
+          <w:rFonts w:eastAsiaTheme="minorEastAsia" w:hint="eastAsia"/>
+        </w:rPr>
+      </w:pPr>
+      <w:r>
+        <w:rPr>
+          <w:rFonts w:eastAsiaTheme="minorEastAsia" w:hint="eastAsia"/>
+        </w:rPr>
+        <w:t>A</w:t>
+      </w:r>
+      <w:r>
+        <w:rPr>
+          <w:rFonts w:eastAsiaTheme="minorEastAsia"/>
+        </w:rPr>
+        <w:t>nalysis and design</w:t>
+      </w:r>
+    </w:p>
+    <w:p>
+      <w:pPr>
+        <w:rPr>
+          <w:rFonts w:eastAsiaTheme="minorEastAsia" w:hint="eastAsia"/>
+        </w:rPr>
+      </w:pPr>
+      <w:r>
+        <w:rPr>
+          <w:rFonts w:eastAsiaTheme="minorEastAsia" w:hint="eastAsia"/>
+        </w:rPr>
+        <w:t>UML</w:t>
+      </w:r>
+      <w:r>
+        <w:rPr>
+          <w:rFonts w:eastAsiaTheme="minorEastAsia" w:hint="eastAsia"/>
+        </w:rPr>
+        <w:t xml:space="preserve"> </w:t>
+      </w:r>
+    </w:p>
+    <w:p>
+      <w:pPr>
+        <w:rPr>
+          <w:rFonts w:eastAsiaTheme="minorEastAsia" w:hint="eastAsia"/>
+        </w:rPr>
+      </w:pPr>
+      <w:proofErr w:type="spellStart"/>
+      <w:r>
+        <w:rPr>
+          <w:rFonts w:eastAsiaTheme="minorEastAsia"/>
+        </w:rPr>
+        <w:t>M</w:t>
+      </w:r>
+      <w:r>
+        <w:rPr>
+          <w:rFonts w:eastAsiaTheme="minorEastAsia" w:hint="eastAsia"/>
+        </w:rPr>
+        <w:t>yUber</w:t>
+      </w:r>
+      <w:proofErr w:type="spellEnd"/>
+    </w:p>
+    <w:p>
+      <w:pPr>
+        <w:rPr>
+          <w:rFonts w:eastAsiaTheme="minorEastAsia"/>
+        </w:rPr>
+      </w:pPr>
+      <w:r>
+        <w:rPr>
+          <w:rFonts w:eastAsiaTheme="minorEastAsia"/>
+        </w:rPr>
+        <w:t>Customer</w:t>
+      </w:r>
+    </w:p>
+    <w:p>
+      <w:pPr>
+        <w:rPr>
+          <w:rFonts w:eastAsiaTheme="minorEastAsia"/>
+        </w:rPr>
+      </w:pPr>
+      <w:r>
+        <w:rPr>
+          <w:rFonts w:eastAsiaTheme="minorEastAsia"/>
+        </w:rPr>
+        <w:t>Driver</w:t>
+      </w:r>
+    </w:p>
+    <w:p>
+      <w:pPr>
+        <w:rPr>
+          <w:rFonts w:eastAsiaTheme="minorEastAsia"/>
+        </w:rPr>
+      </w:pPr>
+      <w:r>
+        <w:rPr>
+          <w:rFonts w:eastAsiaTheme="minorEastAsia"/>
+        </w:rPr>
+        <w:t>Ride</w:t>
+      </w:r>
+    </w:p>
+    <w:p>
+      <w:pPr>
+        <w:rPr>
+          <w:rFonts w:eastAsiaTheme="minorEastAsia"/>
+        </w:rPr>
+      </w:pPr>
+      <w:r>
+        <w:rPr>
+          <w:rFonts w:eastAsiaTheme="minorEastAsia"/>
+        </w:rPr>
+        <w:t>C</w:t>
+      </w:r>
+      <w:r>
+        <w:rPr>
+          <w:rFonts w:eastAsiaTheme="minorEastAsia"/>
+        </w:rPr>
+        <w:t>ar</w:t>
+      </w:r>
+      <w:r>
+        <w:rPr>
+          <w:rFonts w:eastAsiaTheme="minorEastAsia"/>
+        </w:rPr>
+        <w:t xml:space="preserve"> (factory pattern)</w:t>
+      </w:r>
+    </w:p>
+    <w:p>
+      <w:pPr>
+        <w:pStyle w:val="1"/>
+        <w:rPr>
+          <w:rFonts w:eastAsiaTheme="minorEastAsia"/>
+        </w:rPr>
+      </w:pPr>
+      <w:r>
+        <w:rPr>
+          <w:rFonts w:eastAsiaTheme="minorEastAsia" w:hint="eastAsia"/>
+        </w:rPr>
+        <w:t>I</w:t>
+      </w:r>
+      <w:r>
+        <w:rPr>
+          <w:rFonts w:eastAsiaTheme="minorEastAsia"/>
+        </w:rPr>
+        <w:t>mplementation</w:t>
+      </w:r>
+    </w:p>
+    <w:p>
+      <w:pPr>
+        <w:rPr>
+          <w:rFonts w:eastAsiaTheme="minorEastAsia"/>
+        </w:rPr>
+      </w:pPr>
+      <w:r>
+        <w:rPr>
+          <w:rFonts w:eastAsiaTheme="minorEastAsia"/>
+        </w:rPr>
+        <w:t xml:space="preserve">Function of methods, to </w:t>
+      </w:r>
       <w:proofErr w:type="gramStart"/>
       <w:r>
         <w:rPr>
           <w:rFonts w:eastAsiaTheme="minorEastAsia"/>
         </w:rPr>
-        <w:t>a number of</w:t>
+        <w:t>notify :</w:t>
       </w:r>
       <w:proofErr w:type="gramEnd"/>
       <w:r>
         <w:rPr>
           <w:rFonts w:eastAsiaTheme="minorEastAsia"/>
         </w:rPr>
-        <w:t xml:space="preserve"> appendices. These</w:t>
-      </w:r>
-    </w:p>
-    <w:p>
-      <w:pPr>
-        <w:rPr>
-          <w:rFonts w:eastAsiaTheme="minorEastAsia"/>
-        </w:rPr>
-      </w:pPr>
-      <w:r>
-        <w:rPr>
-          <w:rFonts w:eastAsiaTheme="minorEastAsia"/>
-        </w:rPr>
-        <w:lastRenderedPageBreak/>
-        <w:t xml:space="preserve">appendices </w:t>
-      </w:r>
-      <w:r>
-        <w:rPr>
-          <w:rFonts w:eastAsiaTheme="minorEastAsia"/>
-        </w:rPr>
-        <w:t>contain:</w:t>
-      </w:r>
-    </w:p>
-    <w:p>
-      <w:pPr>
-        <w:rPr>
-          <w:rFonts w:eastAsiaTheme="minorEastAsia" w:hint="eastAsia"/>
-        </w:rPr>
-      </w:pPr>
-      <w:r>
-        <w:rPr>
-          <w:rFonts w:eastAsiaTheme="minorEastAsia"/>
-        </w:rPr>
-        <w:t xml:space="preserve">Appendix A </w:t>
-      </w:r>
-      <w:r>
-        <w:rPr>
-          <w:rFonts w:eastAsiaTheme="minorEastAsia"/>
-        </w:rPr>
-        <w:t>–</w:t>
-      </w:r>
-      <w:r>
-        <w:rPr>
-          <w:rFonts w:eastAsiaTheme="minorEastAsia"/>
-        </w:rPr>
-        <w:t xml:space="preserve"> </w:t>
-      </w:r>
-      <w:r>
-        <w:rPr>
-          <w:rFonts w:eastAsiaTheme="minorEastAsia"/>
-        </w:rPr>
-        <w:t xml:space="preserve">maybe some usage for certain functions </w:t>
-      </w:r>
-    </w:p>
-    <w:p>
-      <w:pPr>
-        <w:pStyle w:val="Titre1"/>
-        <w:rPr>
-          <w:rFonts w:eastAsiaTheme="minorEastAsia"/>
-        </w:rPr>
-      </w:pPr>
-      <w:r>
-        <w:rPr>
-          <w:rFonts w:eastAsiaTheme="minorEastAsia" w:hint="eastAsia"/>
-        </w:rPr>
-        <w:t>B</w:t>
-      </w:r>
-      <w:r>
-        <w:rPr>
-          <w:rFonts w:eastAsiaTheme="minorEastAsia"/>
-        </w:rPr>
-        <w:t>ackground</w:t>
-      </w:r>
-    </w:p>
-    <w:p>
-      <w:pPr>
-        <w:pStyle w:val="Titre1"/>
-        <w:rPr>
-          <w:rFonts w:eastAsiaTheme="minorEastAsia"/>
-        </w:rPr>
-      </w:pPr>
-      <w:r>
-        <w:rPr>
-          <w:rFonts w:eastAsiaTheme="minorEastAsia" w:hint="eastAsia"/>
-        </w:rPr>
-        <w:t>A</w:t>
-      </w:r>
-      <w:r>
-        <w:rPr>
-          <w:rFonts w:eastAsiaTheme="minorEastAsia"/>
-        </w:rPr>
-        <w:t>nalysis and design</w:t>
-      </w:r>
-    </w:p>
-    <w:p>
-      <w:pPr>
-        <w:pStyle w:val="Titre1"/>
-        <w:rPr>
-          <w:rFonts w:eastAsiaTheme="minorEastAsia"/>
-        </w:rPr>
-      </w:pPr>
-      <w:r>
-        <w:rPr>
-          <w:rFonts w:eastAsiaTheme="minorEastAsia" w:hint="eastAsia"/>
-        </w:rPr>
-        <w:t>I</w:t>
-      </w:r>
-      <w:r>
-        <w:rPr>
-          <w:rFonts w:eastAsiaTheme="minorEastAsia"/>
-        </w:rPr>
-        <w:t>mplementation</w:t>
-      </w:r>
-    </w:p>
-    <w:p>
-      <w:pPr>
-        <w:pStyle w:val="Titre1"/>
-        <w:rPr>
-          <w:rFonts w:eastAsiaTheme="minorEastAsia"/>
-        </w:rPr>
-      </w:pPr>
-      <w:r>
-        <w:rPr>
-          <w:rFonts w:eastAsiaTheme="minorEastAsia" w:hint="eastAsia"/>
-        </w:rPr>
-        <w:t>T</w:t>
-      </w:r>
-      <w:r>
-        <w:rPr>
-          <w:rFonts w:eastAsiaTheme="minorEastAsia"/>
-        </w:rPr>
-        <w:t>esting</w:t>
-      </w:r>
-    </w:p>
-    <w:p>
-      <w:pPr>
-        <w:pStyle w:val="Titre1"/>
-        <w:rPr>
-          <w:rFonts w:eastAsiaTheme="minorEastAsia"/>
-        </w:rPr>
-      </w:pPr>
-      <w:r>
-        <w:rPr>
-          <w:rFonts w:eastAsiaTheme="minorEastAsia" w:hint="eastAsia"/>
-        </w:rPr>
-        <w:t>R</w:t>
-      </w:r>
-      <w:r>
-        <w:rPr>
-          <w:rFonts w:eastAsiaTheme="minorEastAsia"/>
-        </w:rPr>
-        <w:t>esults</w:t>
-      </w:r>
-    </w:p>
-    <w:p>
-      <w:pPr>
-        <w:pStyle w:val="Titre1"/>
-        <w:rPr>
-          <w:rFonts w:eastAsiaTheme="minorEastAsia"/>
-        </w:rPr>
-      </w:pPr>
-      <w:r>
-        <w:rPr>
-          <w:rFonts w:eastAsiaTheme="minorEastAsia"/>
-        </w:rPr>
-        <w:t>Conclusion</w:t>
-      </w:r>
-    </w:p>
-    <w:p>
-      <w:pPr>
-        <w:pStyle w:val="Titre1"/>
-        <w:rPr>
-          <w:rFonts w:eastAsiaTheme="minorEastAsia"/>
-        </w:rPr>
-      </w:pPr>
-      <w:r>
-        <w:rPr>
-          <w:rFonts w:eastAsiaTheme="minorEastAsia" w:hint="eastAsia"/>
-        </w:rPr>
-        <w:t>A</w:t>
-      </w:r>
-      <w:r>
-        <w:rPr>
-          <w:rFonts w:eastAsiaTheme="minorEastAsia"/>
-        </w:rPr>
-        <w:t>ppendices</w:t>
-      </w:r>
-    </w:p>
-    <w:p>
+        <w:t xml:space="preserve"> change field</w:t>
+      </w:r>
+    </w:p>
+    <w:p>
+      <w:pPr>
+        <w:rPr>
+          <w:rFonts w:eastAsiaTheme="minorEastAsia"/>
+        </w:rPr>
+      </w:pPr>
+      <w:r>
+        <w:rPr>
+          <w:rFonts w:eastAsiaTheme="minorEastAsia"/>
+        </w:rPr>
+        <w:t xml:space="preserve">To </w:t>
+      </w:r>
+      <w:proofErr w:type="spellStart"/>
+      <w:r>
+        <w:rPr>
+          <w:rFonts w:eastAsiaTheme="minorEastAsia"/>
+        </w:rPr>
+        <w:t>realise</w:t>
+      </w:r>
+      <w:proofErr w:type="spellEnd"/>
+      <w:r>
+        <w:rPr>
+          <w:rFonts w:eastAsiaTheme="minorEastAsia"/>
+        </w:rPr>
+        <w:t xml:space="preserve"> communication</w:t>
+      </w:r>
+    </w:p>
+    <w:p>
+      <w:pPr>
+        <w:rPr>
+          <w:rFonts w:eastAsiaTheme="minorEastAsia" w:hint="eastAsia"/>
+        </w:rPr>
+      </w:pPr>
+      <w:r>
+        <w:rPr>
+          <w:rFonts w:eastAsiaTheme="minorEastAsia"/>
+        </w:rPr>
+        <w:t>To accomplish certain functions</w:t>
+      </w:r>
       <w:bookmarkStart w:id="0" w:name="_GoBack"/>
       <w:bookmarkEnd w:id="0"/>
     </w:p>
+    <w:p>
+      <w:pPr>
+        <w:rPr>
+          <w:rFonts w:eastAsiaTheme="minorEastAsia"/>
+        </w:rPr>
+      </w:pPr>
+      <w:r>
+        <w:rPr>
+          <w:rFonts w:eastAsiaTheme="minorEastAsia"/>
+        </w:rPr>
+        <w:t>Simulation:</w:t>
+      </w:r>
+    </w:p>
+    <w:p>
+      <w:pPr>
+        <w:rPr>
+          <w:rFonts w:eastAsiaTheme="minorEastAsia"/>
+        </w:rPr>
+      </w:pPr>
+      <w:r>
+        <w:rPr>
+          <w:rFonts w:eastAsiaTheme="minorEastAsia"/>
+        </w:rPr>
+        <w:t xml:space="preserve">Customer: </w:t>
+      </w:r>
+      <w:proofErr w:type="spellStart"/>
+      <w:r>
+        <w:rPr>
+          <w:rFonts w:eastAsiaTheme="minorEastAsia"/>
+        </w:rPr>
+        <w:t>createanewride</w:t>
+      </w:r>
+      <w:proofErr w:type="spellEnd"/>
+    </w:p>
+    <w:p>
+      <w:pPr>
+        <w:rPr>
+          <w:rFonts w:eastAsiaTheme="minorEastAsia"/>
+        </w:rPr>
+      </w:pPr>
+      <w:proofErr w:type="spellStart"/>
+      <w:proofErr w:type="gramStart"/>
+      <w:r>
+        <w:rPr>
+          <w:rFonts w:eastAsiaTheme="minorEastAsia"/>
+        </w:rPr>
+        <w:t>Myuber:driverallocation</w:t>
+      </w:r>
+      <w:proofErr w:type="spellEnd"/>
+      <w:proofErr w:type="gramEnd"/>
+    </w:p>
+    <w:p>
+      <w:pPr>
+        <w:rPr>
+          <w:rFonts w:eastAsiaTheme="minorEastAsia"/>
+        </w:rPr>
+      </w:pPr>
+      <w:r>
+        <w:rPr>
+          <w:rFonts w:eastAsiaTheme="minorEastAsia"/>
+        </w:rPr>
+        <w:t>Customer: aboard</w:t>
+      </w:r>
+    </w:p>
+    <w:p>
+      <w:pPr>
+        <w:rPr>
+          <w:rFonts w:eastAsiaTheme="minorEastAsia"/>
+        </w:rPr>
+      </w:pPr>
+      <w:proofErr w:type="spellStart"/>
+      <w:r>
+        <w:rPr>
+          <w:rFonts w:eastAsiaTheme="minorEastAsia"/>
+        </w:rPr>
+        <w:t>MyUber</w:t>
+      </w:r>
+      <w:proofErr w:type="spellEnd"/>
+      <w:r>
+        <w:rPr>
+          <w:rFonts w:eastAsiaTheme="minorEastAsia"/>
+        </w:rPr>
+        <w:t xml:space="preserve">: </w:t>
+      </w:r>
+      <w:proofErr w:type="spellStart"/>
+      <w:r>
+        <w:rPr>
+          <w:rFonts w:eastAsiaTheme="minorEastAsia"/>
+        </w:rPr>
+        <w:t>ridefinished</w:t>
+      </w:r>
+      <w:proofErr w:type="spellEnd"/>
+    </w:p>
+    <w:p>
+      <w:pPr>
+        <w:rPr>
+          <w:rFonts w:eastAsiaTheme="minorEastAsia"/>
+        </w:rPr>
+      </w:pPr>
+    </w:p>
+    <w:p>
+      <w:pPr>
+        <w:rPr>
+          <w:rFonts w:eastAsiaTheme="minorEastAsia"/>
+        </w:rPr>
+      </w:pPr>
+      <w:r>
+        <w:rPr>
+          <w:rFonts w:eastAsiaTheme="minorEastAsia"/>
+        </w:rPr>
+        <w:t>Composition:</w:t>
+      </w:r>
+    </w:p>
+    <w:p>
+      <w:pPr>
+        <w:pStyle w:val="1"/>
+        <w:rPr>
+          <w:rFonts w:eastAsiaTheme="minorEastAsia"/>
+        </w:rPr>
+      </w:pPr>
+      <w:r>
+        <w:rPr>
+          <w:rFonts w:eastAsiaTheme="minorEastAsia" w:hint="eastAsia"/>
+        </w:rPr>
+        <w:lastRenderedPageBreak/>
+        <w:t>T</w:t>
+      </w:r>
+      <w:r>
+        <w:rPr>
+          <w:rFonts w:eastAsiaTheme="minorEastAsia"/>
+        </w:rPr>
+        <w:t>esting</w:t>
+      </w:r>
+    </w:p>
+    <w:p>
+      <w:pPr>
+        <w:pStyle w:val="1"/>
+        <w:rPr>
+          <w:rFonts w:eastAsiaTheme="minorEastAsia"/>
+        </w:rPr>
+      </w:pPr>
+      <w:r>
+        <w:rPr>
+          <w:rFonts w:eastAsiaTheme="minorEastAsia" w:hint="eastAsia"/>
+        </w:rPr>
+        <w:t>R</w:t>
+      </w:r>
+      <w:r>
+        <w:rPr>
+          <w:rFonts w:eastAsiaTheme="minorEastAsia"/>
+        </w:rPr>
+        <w:t>esults</w:t>
+      </w:r>
+    </w:p>
+    <w:p>
+      <w:pPr>
+        <w:pStyle w:val="1"/>
+        <w:rPr>
+          <w:rFonts w:eastAsiaTheme="minorEastAsia"/>
+        </w:rPr>
+      </w:pPr>
+      <w:r>
+        <w:rPr>
+          <w:rFonts w:eastAsiaTheme="minorEastAsia"/>
+        </w:rPr>
+        <w:t>Conclusion</w:t>
+      </w:r>
+    </w:p>
+    <w:p>
+      <w:pPr>
+        <w:pStyle w:val="1"/>
+        <w:rPr>
+          <w:rFonts w:eastAsiaTheme="minorEastAsia"/>
+        </w:rPr>
+      </w:pPr>
+      <w:r>
+        <w:rPr>
+          <w:rFonts w:eastAsiaTheme="minorEastAsia" w:hint="eastAsia"/>
+        </w:rPr>
+        <w:t>A</w:t>
+      </w:r>
+      <w:r>
+        <w:rPr>
+          <w:rFonts w:eastAsiaTheme="minorEastAsia"/>
+        </w:rPr>
+        <w:t>ppendices</w:t>
+      </w:r>
+    </w:p>
+    <w:p/>
     <w:sectPr>
       <w:pgSz w:w="11906" w:h="16838"/>
       <w:pgMar w:top="1440" w:right="1800" w:bottom="1440" w:left="1800" w:header="851" w:footer="992" w:gutter="0"/>
@@ -1275,8 +1512,8 @@
 </file>
 
 <file path=word/numbering.xml><?xml version="1.0" encoding="utf-8"?>
-<w:numbering xmlns:wpc="http://schemas.microsoft.com/office/word/2010/wordprocessingCanvas" xmlns:cx="http://schemas.microsoft.com/office/drawing/2014/chartex" xmlns:cx1="http://schemas.microsoft.com/office/drawing/2015/9/8/chartex" xmlns:cx2="http://schemas.microsoft.com/office/drawing/2015/10/21/chartex" xmlns:cx3="http://schemas.microsoft.com/office/drawing/2016/5/9/chartex" xmlns:cx4="http://schemas.microsoft.com/office/drawing/2016/5/10/chartex" xmlns:cx5="http://schemas.microsoft.com/office/drawing/2016/5/11/chartex" xmlns:cx6="http://schemas.microsoft.com/office/drawing/2016/5/12/chartex" xmlns:cx7="http://schemas.microsoft.com/office/drawing/2016/5/13/chartex" xmlns:cx8="http://schemas.microsoft.com/office/drawing/2016/5/14/chartex" xmlns:mc="http://schemas.openxmlformats.org/markup-compatibility/2006" xmlns:aink="http://schemas.microsoft.com/office/drawing/2016/ink" xmlns:am3d="http://schemas.microsoft.com/office/drawing/2017/model3d" xmlns:o="urn:schemas-microsoft-com:office:office" xmlns:r="http://schemas.openxmlformats.org/officeDocument/2006/relationships" xmlns:m="http://schemas.openxmlformats.org/officeDocument/2006/math" xmlns:v="urn:schemas-microsoft-com:vml" xmlns:wp14="http://schemas.microsoft.com/office/word/2010/wordprocessingDrawing" xmlns:wp="http://schemas.openxmlformats.org/drawingml/2006/wordprocessingDrawing" xmlns:w10="urn:schemas-microsoft-com:office:word" xmlns:w="http://schemas.openxmlformats.org/wordprocessingml/2006/main" xmlns:w14="http://schemas.microsoft.com/office/word/2010/wordml" xmlns:w15="http://schemas.microsoft.com/office/word/2012/wordml" xmlns:w16cid="http://schemas.microsoft.com/office/word/2016/wordml/cid" xmlns:w16se="http://schemas.microsoft.com/office/word/2015/wordml/symex" xmlns:wpg="http://schemas.microsoft.com/office/word/2010/wordprocessingGroup" xmlns:wpi="http://schemas.microsoft.com/office/word/2010/wordprocessingInk" xmlns:wne="http://schemas.microsoft.com/office/word/2006/wordml" xmlns:wps="http://schemas.microsoft.com/office/word/2010/wordprocessingShape" mc:Ignorable="w14 w15 w16se w16cid wp14">
-  <w:abstractNum w:abstractNumId="0" w15:restartNumberingAfterBreak="0">
+<w:numbering xmlns:wpc="http://schemas.microsoft.com/office/word/2010/wordprocessingCanvas" xmlns:mo="http://schemas.microsoft.com/office/mac/office/2008/main" xmlns:mc="http://schemas.openxmlformats.org/markup-compatibility/2006" xmlns:mv="urn:schemas-microsoft-com:mac:vml" xmlns:o="urn:schemas-microsoft-com:office:office" xmlns:r="http://schemas.openxmlformats.org/officeDocument/2006/relationships" xmlns:m="http://schemas.openxmlformats.org/officeDocument/2006/math" xmlns:v="urn:schemas-microsoft-com:vml" xmlns:wp14="http://schemas.microsoft.com/office/word/2010/wordprocessingDrawing" xmlns:wp="http://schemas.openxmlformats.org/drawingml/2006/wordprocessingDrawing" xmlns:w10="urn:schemas-microsoft-com:office:word" xmlns:w="http://schemas.openxmlformats.org/wordprocessingml/2006/main" xmlns:w14="http://schemas.microsoft.com/office/word/2010/wordml" xmlns:w15="http://schemas.microsoft.com/office/word/2012/wordml" xmlns:wpg="http://schemas.microsoft.com/office/word/2010/wordprocessingGroup" xmlns:wpi="http://schemas.microsoft.com/office/word/2010/wordprocessingInk" xmlns:wne="http://schemas.microsoft.com/office/word/2006/wordml" xmlns:wps="http://schemas.microsoft.com/office/word/2010/wordprocessingShape" mc:Ignorable="w14 w15 wp14">
+  <w:abstractNum w:abstractNumId="0">
     <w:nsid w:val="048629F0"/>
     <w:multiLevelType w:val="hybridMultilevel"/>
     <w:tmpl w:val="2E468BB0"/>
@@ -1365,7 +1602,7 @@
       </w:pPr>
     </w:lvl>
   </w:abstractNum>
-  <w:abstractNum w:abstractNumId="1" w15:restartNumberingAfterBreak="0">
+  <w:abstractNum w:abstractNumId="1">
     <w:nsid w:val="16C07F98"/>
     <w:multiLevelType w:val="hybridMultilevel"/>
     <w:tmpl w:val="9156078A"/>
@@ -1451,7 +1688,7 @@
       </w:pPr>
     </w:lvl>
   </w:abstractNum>
-  <w:abstractNum w:abstractNumId="2" w15:restartNumberingAfterBreak="0">
+  <w:abstractNum w:abstractNumId="2">
     <w:nsid w:val="43AB45A1"/>
     <w:multiLevelType w:val="hybridMultilevel"/>
     <w:tmpl w:val="D090DD14"/>
@@ -1564,7 +1801,7 @@
       </w:rPr>
     </w:lvl>
   </w:abstractNum>
-  <w:abstractNum w:abstractNumId="3" w15:restartNumberingAfterBreak="0">
+  <w:abstractNum w:abstractNumId="3">
     <w:nsid w:val="7BA94617"/>
     <w:multiLevelType w:val="hybridMultilevel"/>
     <w:tmpl w:val="4684C464"/>
@@ -1666,7 +1903,7 @@
 </file>
 
 <file path=word/styles.xml><?xml version="1.0" encoding="utf-8"?>
-<w:styles xmlns:mc="http://schemas.openxmlformats.org/markup-compatibility/2006" xmlns:r="http://schemas.openxmlformats.org/officeDocument/2006/relationships" xmlns:w="http://schemas.openxmlformats.org/wordprocessingml/2006/main" xmlns:w14="http://schemas.microsoft.com/office/word/2010/wordml" xmlns:w15="http://schemas.microsoft.com/office/word/2012/wordml" xmlns:w16cid="http://schemas.microsoft.com/office/word/2016/wordml/cid" xmlns:w16se="http://schemas.microsoft.com/office/word/2015/wordml/symex" mc:Ignorable="w14 w15 w16se w16cid">
+<w:styles xmlns:mc="http://schemas.openxmlformats.org/markup-compatibility/2006" xmlns:r="http://schemas.openxmlformats.org/officeDocument/2006/relationships" xmlns:w="http://schemas.openxmlformats.org/wordprocessingml/2006/main" xmlns:w14="http://schemas.microsoft.com/office/word/2010/wordml" xmlns:w15="http://schemas.microsoft.com/office/word/2012/wordml" mc:Ignorable="w14 w15">
   <w:docDefaults>
     <w:rPrDefault>
       <w:rPr>
@@ -1678,7 +1915,7 @@
     </w:rPrDefault>
     <w:pPrDefault/>
   </w:docDefaults>
-  <w:latentStyles w:defLockedState="0" w:defUIPriority="99" w:defSemiHidden="0" w:defUnhideWhenUsed="0" w:defQFormat="0" w:count="375">
+  <w:latentStyles w:defLockedState="0" w:defUIPriority="99" w:defSemiHidden="0" w:defUnhideWhenUsed="0" w:defQFormat="0" w:count="382">
     <w:lsdException w:name="Normal" w:uiPriority="0" w:qFormat="1"/>
     <w:lsdException w:name="heading 1" w:uiPriority="9" w:qFormat="1"/>
     <w:lsdException w:name="heading 2" w:semiHidden="1" w:uiPriority="9" w:unhideWhenUsed="1" w:qFormat="1"/>
@@ -2052,10 +2289,8 @@
     <w:lsdException w:name="List Table 7 Colorful Accent 6" w:uiPriority="52"/>
     <w:lsdException w:name="Mention" w:semiHidden="1" w:unhideWhenUsed="1"/>
     <w:lsdException w:name="Smart Hyperlink" w:semiHidden="1" w:unhideWhenUsed="1"/>
-    <w:lsdException w:name="Hashtag" w:semiHidden="1" w:unhideWhenUsed="1"/>
-    <w:lsdException w:name="Unresolved Mention" w:semiHidden="1" w:unhideWhenUsed="1"/>
   </w:latentStyles>
-  <w:style w:type="paragraph" w:default="1" w:styleId="Normal">
+  <w:style w:type="paragraph" w:default="1" w:styleId="a">
     <w:name w:val="Normal"/>
     <w:qFormat/>
     <w:rsid w:val="00091C89"/>
@@ -2067,11 +2302,11 @@
       <w:sz w:val="24"/>
     </w:rPr>
   </w:style>
-  <w:style w:type="paragraph" w:styleId="Titre1">
+  <w:style w:type="paragraph" w:styleId="1">
     <w:name w:val="heading 1"/>
-    <w:basedOn w:val="Normal"/>
-    <w:next w:val="Normal"/>
-    <w:link w:val="Titre1Car"/>
+    <w:basedOn w:val="a"/>
+    <w:next w:val="a"/>
+    <w:link w:val="10"/>
     <w:uiPriority w:val="9"/>
     <w:qFormat/>
     <w:rsid w:val="00091C89"/>
@@ -2089,11 +2324,11 @@
       <w:szCs w:val="44"/>
     </w:rPr>
   </w:style>
-  <w:style w:type="paragraph" w:styleId="Titre2">
+  <w:style w:type="paragraph" w:styleId="2">
     <w:name w:val="heading 2"/>
-    <w:basedOn w:val="Normal"/>
-    <w:next w:val="Normal"/>
-    <w:link w:val="Titre2Car"/>
+    <w:basedOn w:val="a"/>
+    <w:next w:val="a"/>
+    <w:link w:val="20"/>
     <w:uiPriority w:val="9"/>
     <w:unhideWhenUsed/>
     <w:qFormat/>
@@ -2111,13 +2346,13 @@
       <w:szCs w:val="32"/>
     </w:rPr>
   </w:style>
-  <w:style w:type="character" w:default="1" w:styleId="Policepardfaut">
+  <w:style w:type="character" w:default="1" w:styleId="a0">
     <w:name w:val="Default Paragraph Font"/>
     <w:uiPriority w:val="1"/>
     <w:semiHidden/>
     <w:unhideWhenUsed/>
   </w:style>
-  <w:style w:type="table" w:default="1" w:styleId="TableauNormal">
+  <w:style w:type="table" w:default="1" w:styleId="a1">
     <w:name w:val="Normal Table"/>
     <w:uiPriority w:val="99"/>
     <w:semiHidden/>
@@ -2132,17 +2367,17 @@
       </w:tblCellMar>
     </w:tblPr>
   </w:style>
-  <w:style w:type="numbering" w:default="1" w:styleId="Aucuneliste">
+  <w:style w:type="numbering" w:default="1" w:styleId="a2">
     <w:name w:val="No List"/>
     <w:uiPriority w:val="99"/>
     <w:semiHidden/>
     <w:unhideWhenUsed/>
   </w:style>
-  <w:style w:type="paragraph" w:styleId="Date">
+  <w:style w:type="paragraph" w:styleId="a3">
     <w:name w:val="Date"/>
-    <w:basedOn w:val="Normal"/>
-    <w:next w:val="Normal"/>
-    <w:link w:val="DateCar"/>
+    <w:basedOn w:val="a"/>
+    <w:next w:val="a"/>
+    <w:link w:val="a4"/>
     <w:uiPriority w:val="99"/>
     <w:semiHidden/>
     <w:unhideWhenUsed/>
@@ -2151,18 +2386,18 @@
       <w:ind w:leftChars="2500" w:left="100"/>
     </w:pPr>
   </w:style>
-  <w:style w:type="character" w:customStyle="1" w:styleId="DateCar">
-    <w:name w:val="Date Car"/>
-    <w:basedOn w:val="Policepardfaut"/>
-    <w:link w:val="Date"/>
+  <w:style w:type="character" w:customStyle="1" w:styleId="a4">
+    <w:name w:val="日期字符"/>
+    <w:basedOn w:val="a0"/>
+    <w:link w:val="a3"/>
     <w:uiPriority w:val="99"/>
     <w:semiHidden/>
     <w:rsid w:val="00091C89"/>
   </w:style>
-  <w:style w:type="character" w:customStyle="1" w:styleId="Titre1Car">
-    <w:name w:val="Titre 1 Car"/>
-    <w:basedOn w:val="Policepardfaut"/>
-    <w:link w:val="Titre1"/>
+  <w:style w:type="character" w:customStyle="1" w:styleId="10">
+    <w:name w:val="标题 1字符"/>
+    <w:basedOn w:val="a0"/>
+    <w:link w:val="1"/>
     <w:uiPriority w:val="9"/>
     <w:rsid w:val="00091C89"/>
     <w:rPr>
@@ -2174,10 +2409,10 @@
       <w:szCs w:val="44"/>
     </w:rPr>
   </w:style>
-  <w:style w:type="character" w:customStyle="1" w:styleId="Titre2Car">
-    <w:name w:val="Titre 2 Car"/>
-    <w:basedOn w:val="Policepardfaut"/>
-    <w:link w:val="Titre2"/>
+  <w:style w:type="character" w:customStyle="1" w:styleId="20">
+    <w:name w:val="标题 2字符"/>
+    <w:basedOn w:val="a0"/>
+    <w:link w:val="2"/>
     <w:uiPriority w:val="9"/>
     <w:rsid w:val="00091C89"/>
     <w:rPr>
@@ -2186,9 +2421,9 @@
       <w:szCs w:val="32"/>
     </w:rPr>
   </w:style>
-  <w:style w:type="paragraph" w:styleId="Paragraphedeliste">
+  <w:style w:type="paragraph" w:styleId="a5">
     <w:name w:val="List Paragraph"/>
-    <w:basedOn w:val="Normal"/>
+    <w:basedOn w:val="a"/>
     <w:uiPriority w:val="34"/>
     <w:qFormat/>
     <w:rsid w:val="00CA4543"/>

</xml_diff>

<commit_message>
should not have change
</commit_message>
<xml_diff>
--- a/report.docx
+++ b/report.docx
@@ -1,6 +1,6 @@
 
 <file path=word/document.xml><?xml version="1.0" encoding="utf-8"?>
-<w:document xmlns:wpc="http://schemas.microsoft.com/office/word/2010/wordprocessingCanvas" xmlns:mo="http://schemas.microsoft.com/office/mac/office/2008/main" xmlns:mc="http://schemas.openxmlformats.org/markup-compatibility/2006" xmlns:mv="urn:schemas-microsoft-com:mac:vml" xmlns:o="urn:schemas-microsoft-com:office:office" xmlns:r="http://schemas.openxmlformats.org/officeDocument/2006/relationships" xmlns:m="http://schemas.openxmlformats.org/officeDocument/2006/math" xmlns:v="urn:schemas-microsoft-com:vml" xmlns:wp14="http://schemas.microsoft.com/office/word/2010/wordprocessingDrawing" xmlns:wp="http://schemas.openxmlformats.org/drawingml/2006/wordprocessingDrawing" xmlns:w10="urn:schemas-microsoft-com:office:word" xmlns:w="http://schemas.openxmlformats.org/wordprocessingml/2006/main" xmlns:w14="http://schemas.microsoft.com/office/word/2010/wordml" xmlns:w15="http://schemas.microsoft.com/office/word/2012/wordml" xmlns:wpg="http://schemas.microsoft.com/office/word/2010/wordprocessingGroup" xmlns:wpi="http://schemas.microsoft.com/office/word/2010/wordprocessingInk" xmlns:wne="http://schemas.microsoft.com/office/word/2006/wordml" xmlns:wps="http://schemas.microsoft.com/office/word/2010/wordprocessingShape" mc:Ignorable="w14 w15 wp14">
+<w:document xmlns:wpc="http://schemas.microsoft.com/office/word/2010/wordprocessingCanvas" xmlns:cx="http://schemas.microsoft.com/office/drawing/2014/chartex" xmlns:cx1="http://schemas.microsoft.com/office/drawing/2015/9/8/chartex" xmlns:cx2="http://schemas.microsoft.com/office/drawing/2015/10/21/chartex" xmlns:cx3="http://schemas.microsoft.com/office/drawing/2016/5/9/chartex" xmlns:cx4="http://schemas.microsoft.com/office/drawing/2016/5/10/chartex" xmlns:cx5="http://schemas.microsoft.com/office/drawing/2016/5/11/chartex" xmlns:cx6="http://schemas.microsoft.com/office/drawing/2016/5/12/chartex" xmlns:cx7="http://schemas.microsoft.com/office/drawing/2016/5/13/chartex" xmlns:cx8="http://schemas.microsoft.com/office/drawing/2016/5/14/chartex" xmlns:mc="http://schemas.openxmlformats.org/markup-compatibility/2006" xmlns:aink="http://schemas.microsoft.com/office/drawing/2016/ink" xmlns:am3d="http://schemas.microsoft.com/office/drawing/2017/model3d" xmlns:o="urn:schemas-microsoft-com:office:office" xmlns:r="http://schemas.openxmlformats.org/officeDocument/2006/relationships" xmlns:m="http://schemas.openxmlformats.org/officeDocument/2006/math" xmlns:v="urn:schemas-microsoft-com:vml" xmlns:wp14="http://schemas.microsoft.com/office/word/2010/wordprocessingDrawing" xmlns:wp="http://schemas.openxmlformats.org/drawingml/2006/wordprocessingDrawing" xmlns:w10="urn:schemas-microsoft-com:office:word" xmlns:w="http://schemas.openxmlformats.org/wordprocessingml/2006/main" xmlns:w14="http://schemas.microsoft.com/office/word/2010/wordml" xmlns:w15="http://schemas.microsoft.com/office/word/2012/wordml" xmlns:w16cid="http://schemas.microsoft.com/office/word/2016/wordml/cid" xmlns:w16se="http://schemas.microsoft.com/office/word/2015/wordml/symex" xmlns:wpg="http://schemas.microsoft.com/office/word/2010/wordprocessingGroup" xmlns:wpi="http://schemas.microsoft.com/office/word/2010/wordprocessingInk" xmlns:wne="http://schemas.microsoft.com/office/word/2006/wordml" xmlns:wps="http://schemas.microsoft.com/office/word/2010/wordprocessingShape" mc:Ignorable="w14 w15 w16se w16cid wp14">
   <w:body>
     <w:p>
       <w:pPr>
@@ -87,7 +87,7 @@
           <w:sz w:val="36"/>
           <w:szCs w:val="28"/>
         </w:rPr>
-        <w:t xml:space="preserve">Name: Xu Gezheng, Tan </w:t>
+        <w:t xml:space="preserve">Name: Xu </w:t>
       </w:r>
       <w:proofErr w:type="spellStart"/>
       <w:r>
@@ -95,9 +95,16 @@
           <w:sz w:val="36"/>
           <w:szCs w:val="28"/>
         </w:rPr>
-        <w:t>Gansheng</w:t>
+        <w:t>Gezheng</w:t>
       </w:r>
       <w:proofErr w:type="spellEnd"/>
+      <w:r>
+        <w:rPr>
+          <w:sz w:val="36"/>
+          <w:szCs w:val="28"/>
+        </w:rPr>
+        <w:t>, Tan Gansheng</w:t>
+      </w:r>
     </w:p>
     <w:p>
       <w:pPr>
@@ -231,7 +238,7 @@
     </w:p>
     <w:p>
       <w:pPr>
-        <w:pStyle w:val="Heading1"/>
+        <w:pStyle w:val="Titre1"/>
         <w:rPr>
           <w:rFonts w:eastAsiaTheme="minorEastAsia"/>
         </w:rPr>
@@ -560,7 +567,7 @@
     </w:p>
     <w:p>
       <w:pPr>
-        <w:pStyle w:val="Heading2"/>
+        <w:pStyle w:val="Titre2"/>
         <w:rPr>
           <w:rFonts w:eastAsiaTheme="minorEastAsia"/>
         </w:rPr>
@@ -580,7 +587,7 @@
     </w:p>
     <w:p>
       <w:pPr>
-        <w:pStyle w:val="ListParagraph"/>
+        <w:pStyle w:val="Paragraphedeliste"/>
         <w:numPr>
           <w:ilvl w:val="0"/>
           <w:numId w:val="2"/>
@@ -599,7 +606,7 @@
     </w:p>
     <w:p>
       <w:pPr>
-        <w:pStyle w:val="ListParagraph"/>
+        <w:pStyle w:val="Paragraphedeliste"/>
         <w:numPr>
           <w:ilvl w:val="0"/>
           <w:numId w:val="2"/>
@@ -639,26 +646,12 @@
         <w:rPr>
           <w:rFonts w:eastAsiaTheme="minorEastAsia"/>
         </w:rPr>
-        <w:t xml:space="preserve"> environment to </w:t>
-      </w:r>
-      <w:proofErr w:type="spellStart"/>
-      <w:r>
-        <w:rPr>
-          <w:rFonts w:eastAsiaTheme="minorEastAsia"/>
-        </w:rPr>
-        <w:t>sperate</w:t>
-      </w:r>
-      <w:proofErr w:type="spellEnd"/>
-      <w:r>
-        <w:rPr>
-          <w:rFonts w:eastAsiaTheme="minorEastAsia"/>
-        </w:rPr>
-        <w:t xml:space="preserve"> tasks</w:t>
-      </w:r>
-    </w:p>
-    <w:p>
-      <w:pPr>
-        <w:pStyle w:val="ListParagraph"/>
+        <w:t xml:space="preserve"> environment to sperate tasks</w:t>
+      </w:r>
+    </w:p>
+    <w:p>
+      <w:pPr>
+        <w:pStyle w:val="Paragraphedeliste"/>
         <w:numPr>
           <w:ilvl w:val="0"/>
           <w:numId w:val="2"/>
@@ -683,7 +676,7 @@
     </w:p>
     <w:p>
       <w:pPr>
-        <w:pStyle w:val="ListParagraph"/>
+        <w:pStyle w:val="Paragraphedeliste"/>
         <w:numPr>
           <w:ilvl w:val="0"/>
           <w:numId w:val="2"/>
@@ -714,7 +707,7 @@
     </w:p>
     <w:p>
       <w:pPr>
-        <w:pStyle w:val="ListParagraph"/>
+        <w:pStyle w:val="Paragraphedeliste"/>
         <w:numPr>
           <w:ilvl w:val="0"/>
           <w:numId w:val="2"/>
@@ -733,7 +726,7 @@
     </w:p>
     <w:p>
       <w:pPr>
-        <w:pStyle w:val="ListParagraph"/>
+        <w:pStyle w:val="Paragraphedeliste"/>
         <w:numPr>
           <w:ilvl w:val="0"/>
           <w:numId w:val="2"/>
@@ -752,7 +745,7 @@
     </w:p>
     <w:p>
       <w:pPr>
-        <w:pStyle w:val="ListParagraph"/>
+        <w:pStyle w:val="Paragraphedeliste"/>
         <w:numPr>
           <w:ilvl w:val="0"/>
           <w:numId w:val="2"/>
@@ -783,7 +776,7 @@
     </w:p>
     <w:p>
       <w:pPr>
-        <w:pStyle w:val="Heading2"/>
+        <w:pStyle w:val="Titre2"/>
         <w:rPr>
           <w:rFonts w:eastAsiaTheme="minorEastAsia"/>
         </w:rPr>
@@ -846,7 +839,7 @@
     </w:p>
     <w:p>
       <w:pPr>
-        <w:pStyle w:val="ListParagraph"/>
+        <w:pStyle w:val="Paragraphedeliste"/>
         <w:numPr>
           <w:ilvl w:val="0"/>
           <w:numId w:val="3"/>
@@ -865,7 +858,7 @@
     </w:p>
     <w:p>
       <w:pPr>
-        <w:pStyle w:val="ListParagraph"/>
+        <w:pStyle w:val="Paragraphedeliste"/>
         <w:numPr>
           <w:ilvl w:val="0"/>
           <w:numId w:val="3"/>
@@ -902,7 +895,7 @@
     </w:p>
     <w:p>
       <w:pPr>
-        <w:pStyle w:val="ListParagraph"/>
+        <w:pStyle w:val="Paragraphedeliste"/>
         <w:numPr>
           <w:ilvl w:val="0"/>
           <w:numId w:val="3"/>
@@ -933,7 +926,7 @@
     </w:p>
     <w:p>
       <w:pPr>
-        <w:pStyle w:val="ListParagraph"/>
+        <w:pStyle w:val="Paragraphedeliste"/>
         <w:numPr>
           <w:ilvl w:val="0"/>
           <w:numId w:val="3"/>
@@ -970,7 +963,7 @@
     </w:p>
     <w:p>
       <w:pPr>
-        <w:pStyle w:val="ListParagraph"/>
+        <w:pStyle w:val="Paragraphedeliste"/>
         <w:numPr>
           <w:ilvl w:val="0"/>
           <w:numId w:val="3"/>
@@ -1071,7 +1064,7 @@
     </w:p>
     <w:p>
       <w:pPr>
-        <w:pStyle w:val="Heading1"/>
+        <w:pStyle w:val="Titre1"/>
         <w:rPr>
           <w:rFonts w:eastAsiaTheme="minorEastAsia"/>
         </w:rPr>
@@ -1230,7 +1223,7 @@
     <w:p>
       <w:pPr>
         <w:rPr>
-          <w:rFonts w:eastAsiaTheme="minorEastAsia" w:hint="eastAsia"/>
+          <w:rFonts w:eastAsiaTheme="minorEastAsia"/>
         </w:rPr>
       </w:pPr>
       <w:r>
@@ -1293,7 +1286,7 @@
     </w:p>
     <w:p>
       <w:pPr>
-        <w:pStyle w:val="Heading1"/>
+        <w:pStyle w:val="Titre1"/>
         <w:rPr>
           <w:rFonts w:eastAsiaTheme="minorEastAsia"/>
         </w:rPr>
@@ -1501,7 +1494,7 @@
     </w:p>
     <w:p>
       <w:pPr>
-        <w:pStyle w:val="ListParagraph"/>
+        <w:pStyle w:val="Paragraphedeliste"/>
         <w:numPr>
           <w:ilvl w:val="0"/>
           <w:numId w:val="5"/>
@@ -1540,7 +1533,7 @@
     </w:p>
     <w:p>
       <w:pPr>
-        <w:pStyle w:val="ListParagraph"/>
+        <w:pStyle w:val="Paragraphedeliste"/>
         <w:numPr>
           <w:ilvl w:val="0"/>
           <w:numId w:val="5"/>
@@ -1619,7 +1612,7 @@
     </w:p>
     <w:p>
       <w:pPr>
-        <w:pStyle w:val="ListParagraph"/>
+        <w:pStyle w:val="Paragraphedeliste"/>
         <w:numPr>
           <w:ilvl w:val="0"/>
           <w:numId w:val="5"/>
@@ -1657,7 +1650,7 @@
     </w:p>
     <w:p>
       <w:pPr>
-        <w:pStyle w:val="ListParagraph"/>
+        <w:pStyle w:val="Paragraphedeliste"/>
         <w:numPr>
           <w:ilvl w:val="0"/>
           <w:numId w:val="5"/>
@@ -1706,7 +1699,7 @@
     </w:p>
     <w:p>
       <w:pPr>
-        <w:pStyle w:val="ListParagraph"/>
+        <w:pStyle w:val="Paragraphedeliste"/>
         <w:numPr>
           <w:ilvl w:val="0"/>
           <w:numId w:val="5"/>
@@ -1753,7 +1746,7 @@
     </w:p>
     <w:p>
       <w:pPr>
-        <w:pStyle w:val="Heading1"/>
+        <w:pStyle w:val="Titre1"/>
         <w:rPr>
           <w:rFonts w:eastAsiaTheme="minorEastAsia"/>
         </w:rPr>
@@ -2012,7 +2005,660 @@
         <w:rPr>
           <w:rFonts w:eastAsiaTheme="minorEastAsia"/>
         </w:rPr>
-        <w:t xml:space="preserve"> method. It takes passenger number, start location, start time (if customer wants to reserve a ride for future). This m</w:t>
+        <w:t xml:space="preserve"> method. It takes passenger number, start location, start time (if customer wants to reserve a ride for future). This method begins by creating two instances of </w:t>
+      </w:r>
+      <w:proofErr w:type="spellStart"/>
+      <w:r>
+        <w:rPr>
+          <w:rFonts w:eastAsiaTheme="minorEastAsia"/>
+        </w:rPr>
+        <w:t>MyTime</w:t>
+      </w:r>
+      <w:proofErr w:type="spellEnd"/>
+      <w:r>
+        <w:rPr>
+          <w:rFonts w:eastAsiaTheme="minorEastAsia"/>
+        </w:rPr>
+        <w:t xml:space="preserve"> and </w:t>
+      </w:r>
+      <w:proofErr w:type="spellStart"/>
+      <w:r>
+        <w:rPr>
+          <w:rFonts w:eastAsiaTheme="minorEastAsia"/>
+        </w:rPr>
+        <w:t>GPSLocation</w:t>
+      </w:r>
+      <w:proofErr w:type="spellEnd"/>
+      <w:r>
+        <w:rPr>
+          <w:rFonts w:eastAsiaTheme="minorEastAsia"/>
+        </w:rPr>
+        <w:t xml:space="preserve"> for future use as well as four types of ride. Then it uses the methods in specific ride to give customer a price. </w:t>
+      </w:r>
+      <w:r>
+        <w:rPr>
+          <w:rFonts w:eastAsiaTheme="minorEastAsia"/>
+          <w:color w:val="000000" w:themeColor="text1"/>
+        </w:rPr>
+        <w:t xml:space="preserve">For second part, we will </w:t>
+      </w:r>
+      <w:r>
+        <w:rPr>
+          <w:rFonts w:eastAsiaTheme="minorEastAsia"/>
+          <w:color w:val="000000" w:themeColor="text1"/>
+        </w:rPr>
+        <w:t>realize</w:t>
+      </w:r>
+      <w:r>
+        <w:rPr>
+          <w:rFonts w:eastAsiaTheme="minorEastAsia"/>
+          <w:color w:val="000000" w:themeColor="text1"/>
+        </w:rPr>
+        <w:t xml:space="preserve"> an interaction of customer and system, customer will choose a ride type, then this method w</w:t>
+      </w:r>
+      <w:r>
+        <w:rPr>
+          <w:rFonts w:eastAsiaTheme="minorEastAsia"/>
+          <w:color w:val="000000" w:themeColor="text1"/>
+        </w:rPr>
+        <w:t>ill output an instance of this type of ride and proceed to next step.</w:t>
+      </w:r>
+      <w:r>
+        <w:rPr>
+          <w:rFonts w:eastAsiaTheme="minorEastAsia"/>
+          <w:color w:val="000000" w:themeColor="text1"/>
+        </w:rPr>
+        <w:t xml:space="preserve"> </w:t>
+      </w:r>
+    </w:p>
+    <w:p>
+      <w:pPr>
+        <w:rPr>
+          <w:rFonts w:eastAsiaTheme="minorEastAsia"/>
+        </w:rPr>
+      </w:pPr>
+    </w:p>
+    <w:p>
+      <w:pPr>
+        <w:rPr>
+          <w:rFonts w:eastAsiaTheme="minorEastAsia"/>
+        </w:rPr>
+      </w:pPr>
+      <w:r>
+        <w:rPr>
+          <w:rFonts w:eastAsiaTheme="minorEastAsia"/>
+        </w:rPr>
+        <w:t xml:space="preserve">The next main method is </w:t>
+      </w:r>
+      <w:r>
+        <w:rPr>
+          <w:rFonts w:eastAsiaTheme="minorEastAsia"/>
+        </w:rPr>
+        <w:t>“</w:t>
+      </w:r>
+      <w:proofErr w:type="spellStart"/>
+      <w:r>
+        <w:rPr>
+          <w:rFonts w:eastAsiaTheme="minorEastAsia"/>
+        </w:rPr>
+        <w:t>driverallocation</w:t>
+      </w:r>
+      <w:proofErr w:type="spellEnd"/>
+      <w:r>
+        <w:rPr>
+          <w:rFonts w:eastAsiaTheme="minorEastAsia"/>
+        </w:rPr>
+        <w:t>”</w:t>
+      </w:r>
+      <w:r>
+        <w:rPr>
+          <w:rFonts w:eastAsiaTheme="minorEastAsia"/>
+        </w:rPr>
+        <w:t xml:space="preserve"> in </w:t>
+      </w:r>
+      <w:proofErr w:type="spellStart"/>
+      <w:r>
+        <w:rPr>
+          <w:rFonts w:eastAsiaTheme="minorEastAsia"/>
+        </w:rPr>
+        <w:t>myUber</w:t>
+      </w:r>
+      <w:proofErr w:type="spellEnd"/>
+      <w:r>
+        <w:rPr>
+          <w:rFonts w:eastAsiaTheme="minorEastAsia"/>
+        </w:rPr>
+        <w:t xml:space="preserve"> class used to send this book of ride to nearest car and his current driver can choose to accept or not. It should have three functionalities, one is to sort the car by distance, the o</w:t>
+      </w:r>
+      <w:r>
+        <w:rPr>
+          <w:rFonts w:eastAsiaTheme="minorEastAsia"/>
+        </w:rPr>
+        <w:t xml:space="preserve">ther two are to ask driver </w:t>
+      </w:r>
+      <w:r>
+        <w:rPr>
+          <w:rFonts w:eastAsiaTheme="minorEastAsia" w:hint="eastAsia"/>
+        </w:rPr>
+        <w:t>whether</w:t>
+      </w:r>
+      <w:r>
+        <w:rPr>
+          <w:rFonts w:eastAsiaTheme="minorEastAsia"/>
+        </w:rPr>
+        <w:t xml:space="preserve"> he or she accept or not and to refresh the system information: set driver for the ride or give out a messenger that no car available in case of being refused by all driver or simply no on-duty driver.</w:t>
+      </w:r>
+    </w:p>
+    <w:p>
+      <w:pPr>
+        <w:rPr>
+          <w:rFonts w:eastAsiaTheme="minorEastAsia"/>
+        </w:rPr>
+      </w:pPr>
+    </w:p>
+    <w:p>
+      <w:pPr>
+        <w:rPr>
+          <w:rFonts w:eastAsiaTheme="minorEastAsia"/>
+        </w:rPr>
+      </w:pPr>
+      <w:r>
+        <w:rPr>
+          <w:rFonts w:eastAsiaTheme="minorEastAsia"/>
+        </w:rPr>
+        <w:t xml:space="preserve">Next step is that the customer </w:t>
+      </w:r>
+      <w:r>
+        <w:rPr>
+          <w:rFonts w:eastAsiaTheme="minorEastAsia"/>
+        </w:rPr>
+        <w:t>“</w:t>
+      </w:r>
+      <w:r>
+        <w:rPr>
+          <w:rFonts w:eastAsiaTheme="minorEastAsia"/>
+        </w:rPr>
+        <w:t>aboard</w:t>
+      </w:r>
+      <w:r>
+        <w:rPr>
+          <w:rFonts w:eastAsiaTheme="minorEastAsia"/>
+        </w:rPr>
+        <w:t>”</w:t>
+      </w:r>
+      <w:r>
+        <w:rPr>
+          <w:rFonts w:eastAsiaTheme="minorEastAsia"/>
+        </w:rPr>
+        <w:t>, as said before, we consider this action is done by instant for the sake of simplification in terms of code and clarifying the confusing s</w:t>
+      </w:r>
+      <w:r>
+        <w:rPr>
+          <w:rFonts w:eastAsiaTheme="minorEastAsia"/>
+        </w:rPr>
+        <w:t>tart location and start time. Therefore,</w:t>
+      </w:r>
+      <w:r>
+        <w:rPr>
+          <w:rFonts w:eastAsiaTheme="minorEastAsia"/>
+        </w:rPr>
+        <w:t xml:space="preserve"> this method only needs to change the state of ride if the ride is not cancelled before aboard.</w:t>
+      </w:r>
+    </w:p>
+    <w:p>
+      <w:pPr>
+        <w:rPr>
+          <w:rFonts w:eastAsiaTheme="minorEastAsia"/>
+        </w:rPr>
+      </w:pPr>
+    </w:p>
+    <w:p>
+      <w:pPr>
+        <w:rPr>
+          <w:rFonts w:eastAsiaTheme="minorEastAsia"/>
+        </w:rPr>
+      </w:pPr>
+      <w:r>
+        <w:rPr>
+          <w:rFonts w:eastAsiaTheme="minorEastAsia"/>
+        </w:rPr>
+        <w:t xml:space="preserve">Finally, the </w:t>
+      </w:r>
+      <w:r>
+        <w:rPr>
+          <w:rFonts w:eastAsiaTheme="minorEastAsia"/>
+        </w:rPr>
+        <w:t>ride</w:t>
+      </w:r>
+      <w:r>
+        <w:rPr>
+          <w:rFonts w:eastAsiaTheme="minorEastAsia"/>
+        </w:rPr>
+        <w:t xml:space="preserve"> finish</w:t>
+      </w:r>
+      <w:r>
+        <w:rPr>
+          <w:rFonts w:eastAsiaTheme="minorEastAsia"/>
+        </w:rPr>
+        <w:t>es</w:t>
+      </w:r>
+      <w:r>
+        <w:rPr>
+          <w:rFonts w:eastAsiaTheme="minorEastAsia"/>
+        </w:rPr>
+        <w:t xml:space="preserve"> which is represented by </w:t>
+      </w:r>
+      <w:r>
+        <w:rPr>
+          <w:rFonts w:eastAsiaTheme="minorEastAsia"/>
+        </w:rPr>
+        <w:t>“</w:t>
+      </w:r>
+      <w:proofErr w:type="spellStart"/>
+      <w:r>
+        <w:rPr>
+          <w:rFonts w:eastAsiaTheme="minorEastAsia"/>
+        </w:rPr>
+        <w:t>rideFinish</w:t>
+      </w:r>
+      <w:proofErr w:type="spellEnd"/>
+      <w:r>
+        <w:rPr>
+          <w:rFonts w:eastAsiaTheme="minorEastAsia"/>
+        </w:rPr>
+        <w:t>”</w:t>
+      </w:r>
+      <w:r>
+        <w:rPr>
+          <w:rFonts w:eastAsiaTheme="minorEastAsia"/>
+        </w:rPr>
+        <w:t xml:space="preserve"> method in </w:t>
+      </w:r>
+      <w:proofErr w:type="spellStart"/>
+      <w:r>
+        <w:rPr>
+          <w:rFonts w:eastAsiaTheme="minorEastAsia"/>
+        </w:rPr>
+        <w:t>MyUber</w:t>
+      </w:r>
+      <w:proofErr w:type="spellEnd"/>
+      <w:r>
+        <w:rPr>
+          <w:rFonts w:eastAsiaTheme="minorEastAsia"/>
+        </w:rPr>
+        <w:t>, this met</w:t>
+      </w:r>
+      <w:r>
+        <w:rPr>
+          <w:rFonts w:eastAsiaTheme="minorEastAsia"/>
+        </w:rPr>
+        <w:t>hod</w:t>
+      </w:r>
+      <w:r>
+        <w:rPr>
+          <w:rFonts w:eastAsiaTheme="minorEastAsia"/>
+        </w:rPr>
+        <w:t xml:space="preserve"> do</w:t>
+      </w:r>
+      <w:r>
+        <w:rPr>
+          <w:rFonts w:eastAsiaTheme="minorEastAsia"/>
+        </w:rPr>
+        <w:t>es</w:t>
+      </w:r>
+      <w:r>
+        <w:rPr>
+          <w:rFonts w:eastAsiaTheme="minorEastAsia"/>
+        </w:rPr>
+        <w:t xml:space="preserve"> all the calculation to refresh both customer’s and driver’s data. In addition, we provide a possibility </w:t>
+      </w:r>
+      <w:r>
+        <w:rPr>
+          <w:rFonts w:eastAsiaTheme="minorEastAsia"/>
+        </w:rPr>
+        <w:t>that each driver can switch its status after a ride, which is controlled by a stochastic mathematical function.</w:t>
+      </w:r>
+    </w:p>
+    <w:p>
+      <w:pPr>
+        <w:rPr>
+          <w:rFonts w:eastAsiaTheme="minorEastAsia"/>
+        </w:rPr>
+      </w:pPr>
+    </w:p>
+    <w:p>
+      <w:pPr>
+        <w:rPr>
+          <w:rFonts w:eastAsiaTheme="minorEastAsia"/>
+        </w:rPr>
+      </w:pPr>
+      <w:r>
+        <w:rPr>
+          <w:rFonts w:eastAsiaTheme="minorEastAsia"/>
+        </w:rPr>
+        <w:t>In addition, in each concrete ride type class, we override the abstract method “price” in “Ride” class, by using two hash map</w:t>
+      </w:r>
+      <w:r>
+        <w:rPr>
+          <w:rFonts w:eastAsiaTheme="minorEastAsia" w:hint="eastAsia"/>
+        </w:rPr>
+        <w:t>s</w:t>
+      </w:r>
+      <w:r>
+        <w:rPr>
+          <w:rFonts w:eastAsiaTheme="minorEastAsia"/>
+        </w:rPr>
+        <w:t xml:space="preserve"> who store its traffic and length type coefficients, to calculate the total price of one ride and return it to the customer.</w:t>
+      </w:r>
+    </w:p>
+    <w:p>
+      <w:pPr>
+        <w:pStyle w:val="Titre1"/>
+        <w:rPr>
+          <w:rFonts w:eastAsiaTheme="minorEastAsia"/>
+        </w:rPr>
+      </w:pPr>
+      <w:r>
+        <w:rPr>
+          <w:rFonts w:eastAsiaTheme="minorEastAsia" w:hint="eastAsia"/>
+        </w:rPr>
+        <w:t>T</w:t>
+      </w:r>
+      <w:r>
+        <w:rPr>
+          <w:rFonts w:eastAsiaTheme="minorEastAsia"/>
+        </w:rPr>
+        <w:t>esting</w:t>
+      </w:r>
+    </w:p>
+    <w:p>
+      <w:pPr>
+        <w:pStyle w:val="Titre1"/>
+        <w:rPr>
+          <w:rFonts w:eastAsiaTheme="minorEastAsia"/>
+        </w:rPr>
+      </w:pPr>
+      <w:r>
+        <w:rPr>
+          <w:rFonts w:eastAsiaTheme="minorEastAsia" w:hint="eastAsia"/>
+        </w:rPr>
+        <w:t>R</w:t>
+      </w:r>
+      <w:r>
+        <w:rPr>
+          <w:rFonts w:eastAsiaTheme="minorEastAsia"/>
+        </w:rPr>
+        <w:t>esults</w:t>
+      </w:r>
+    </w:p>
+    <w:p>
+      <w:pPr>
+        <w:pStyle w:val="Titre1"/>
+        <w:rPr>
+          <w:rFonts w:eastAsiaTheme="minorEastAsia"/>
+        </w:rPr>
+      </w:pPr>
+      <w:r>
+        <w:rPr>
+          <w:rFonts w:eastAsiaTheme="minorEastAsia"/>
+        </w:rPr>
+        <w:t>Conclusion</w:t>
+      </w:r>
+    </w:p>
+    <w:p>
+      <w:pPr>
+        <w:rPr>
+          <w:rFonts w:eastAsiaTheme="minorEastAsia"/>
+        </w:rPr>
+      </w:pPr>
+      <w:r>
+        <w:rPr>
+          <w:rFonts w:eastAsiaTheme="minorEastAsia"/>
+        </w:rPr>
+        <w:t>This section summarizes the overall conclusions drawn from this project and</w:t>
+      </w:r>
+      <w:r>
+        <w:rPr>
+          <w:rFonts w:eastAsiaTheme="minorEastAsia"/>
+        </w:rPr>
+        <w:t xml:space="preserve"> d</w:t>
+      </w:r>
+      <w:r>
+        <w:rPr>
+          <w:rFonts w:eastAsiaTheme="minorEastAsia"/>
+        </w:rPr>
+        <w:t>iscusses</w:t>
+      </w:r>
+      <w:r>
+        <w:rPr>
+          <w:rFonts w:eastAsiaTheme="minorEastAsia"/>
+        </w:rPr>
+        <w:t xml:space="preserve"> what we learnt from it and what the resumed pipeline should be like</w:t>
+      </w:r>
+      <w:r>
+        <w:rPr>
+          <w:rFonts w:eastAsiaTheme="minorEastAsia"/>
+        </w:rPr>
+        <w:t>.</w:t>
+      </w:r>
+      <w:r>
+        <w:rPr>
+          <w:rFonts w:eastAsiaTheme="minorEastAsia"/>
+        </w:rPr>
+        <w:t xml:space="preserve"> It also describes </w:t>
+      </w:r>
+      <w:r>
+        <w:rPr>
+          <w:rFonts w:eastAsiaTheme="minorEastAsia"/>
+        </w:rPr>
+        <w:t>how the project could be extended with further work</w:t>
+      </w:r>
+      <w:r>
+        <w:rPr>
+          <w:rFonts w:eastAsiaTheme="minorEastAsia"/>
+        </w:rPr>
+        <w:t>.</w:t>
+      </w:r>
+    </w:p>
+    <w:p>
+      <w:pPr>
+        <w:rPr>
+          <w:rFonts w:eastAsiaTheme="minorEastAsia"/>
+          <w:color w:val="FF0000"/>
+        </w:rPr>
+      </w:pPr>
+    </w:p>
+    <w:p>
+      <w:pPr>
+        <w:rPr>
+          <w:rFonts w:eastAsiaTheme="minorEastAsia"/>
+          <w:color w:val="000000" w:themeColor="text1"/>
+        </w:rPr>
+      </w:pPr>
+      <w:r>
+        <w:rPr>
+          <w:rFonts w:eastAsiaTheme="minorEastAsia"/>
+          <w:color w:val="000000" w:themeColor="text1"/>
+        </w:rPr>
+        <w:t xml:space="preserve">Thanks for this project, we are now </w:t>
+      </w:r>
+      <w:r>
+        <w:rPr>
+          <w:rFonts w:eastAsiaTheme="minorEastAsia" w:hint="eastAsia"/>
+          <w:color w:val="000000" w:themeColor="text1"/>
+        </w:rPr>
+        <w:t>more familiar</w:t>
+      </w:r>
+      <w:r>
+        <w:rPr>
+          <w:rFonts w:eastAsiaTheme="minorEastAsia"/>
+          <w:color w:val="000000" w:themeColor="text1"/>
+        </w:rPr>
+        <w:t xml:space="preserve"> </w:t>
+      </w:r>
+      <w:r>
+        <w:rPr>
+          <w:rFonts w:eastAsiaTheme="minorEastAsia"/>
+          <w:color w:val="000000" w:themeColor="text1"/>
+        </w:rPr>
+        <w:t xml:space="preserve">with </w:t>
+      </w:r>
+      <w:r>
+        <w:rPr>
+          <w:rFonts w:eastAsiaTheme="minorEastAsia"/>
+          <w:color w:val="000000" w:themeColor="text1"/>
+        </w:rPr>
+        <w:t xml:space="preserve">Java </w:t>
+      </w:r>
+      <w:r>
+        <w:rPr>
+          <w:rFonts w:eastAsiaTheme="minorEastAsia"/>
+          <w:color w:val="000000" w:themeColor="text1"/>
+        </w:rPr>
+        <w:t>this language and the principles</w:t>
+      </w:r>
+      <w:r>
+        <w:rPr>
+          <w:rFonts w:eastAsiaTheme="minorEastAsia"/>
+          <w:color w:val="000000" w:themeColor="text1"/>
+        </w:rPr>
+        <w:t xml:space="preserve"> of </w:t>
+      </w:r>
+      <w:r>
+        <w:rPr>
+          <w:rFonts w:eastAsiaTheme="minorEastAsia" w:hint="eastAsia"/>
+          <w:color w:val="000000" w:themeColor="text1"/>
+        </w:rPr>
+        <w:t>OOP</w:t>
+      </w:r>
+      <w:r>
+        <w:rPr>
+          <w:rFonts w:eastAsiaTheme="minorEastAsia"/>
+          <w:color w:val="000000" w:themeColor="text1"/>
+        </w:rPr>
+        <w:t xml:space="preserve">. </w:t>
+      </w:r>
+      <w:r>
+        <w:rPr>
+          <w:rFonts w:eastAsiaTheme="minorEastAsia"/>
+          <w:color w:val="000000" w:themeColor="text1"/>
+        </w:rPr>
+        <w:t>It is our first time to design a java project from the very b</w:t>
+      </w:r>
+      <w:r>
+        <w:rPr>
+          <w:rFonts w:eastAsiaTheme="minorEastAsia"/>
+          <w:color w:val="000000" w:themeColor="text1"/>
+        </w:rPr>
+        <w:t>eginning, the UML</w:t>
+      </w:r>
+      <w:r>
+        <w:rPr>
+          <w:rFonts w:eastAsiaTheme="minorEastAsia"/>
+          <w:color w:val="000000" w:themeColor="text1"/>
+        </w:rPr>
+        <w:t>,</w:t>
+      </w:r>
+      <w:r>
+        <w:rPr>
+          <w:rFonts w:eastAsiaTheme="minorEastAsia"/>
+          <w:color w:val="000000" w:themeColor="text1"/>
+        </w:rPr>
+        <w:t xml:space="preserve"> until the CLUI. </w:t>
+      </w:r>
+      <w:r>
+        <w:rPr>
+          <w:rFonts w:eastAsiaTheme="minorEastAsia"/>
+          <w:color w:val="000000" w:themeColor="text1"/>
+        </w:rPr>
+        <w:t xml:space="preserve">We practice the factory pattern, the TDD, the </w:t>
+      </w:r>
+      <w:proofErr w:type="spellStart"/>
+      <w:r>
+        <w:rPr>
+          <w:rFonts w:eastAsiaTheme="minorEastAsia"/>
+          <w:color w:val="000000" w:themeColor="text1"/>
+        </w:rPr>
+        <w:t>JUnits</w:t>
+      </w:r>
+      <w:proofErr w:type="spellEnd"/>
+      <w:r>
+        <w:rPr>
+          <w:rFonts w:eastAsiaTheme="minorEastAsia"/>
+          <w:color w:val="000000" w:themeColor="text1"/>
+        </w:rPr>
+        <w:t xml:space="preserve"> test and we will try to create a GUI in the second part. However, in this proces</w:t>
+      </w:r>
+      <w:r>
+        <w:rPr>
+          <w:rFonts w:eastAsiaTheme="minorEastAsia" w:hint="eastAsia"/>
+          <w:color w:val="000000" w:themeColor="text1"/>
+        </w:rPr>
+        <w:t>s</w:t>
+      </w:r>
+      <w:r>
+        <w:rPr>
+          <w:rFonts w:eastAsiaTheme="minorEastAsia"/>
+          <w:color w:val="000000" w:themeColor="text1"/>
+        </w:rPr>
+        <w:t>, we have also realized some disadvantages.</w:t>
+      </w:r>
+    </w:p>
+    <w:p>
+      <w:pPr>
+        <w:rPr>
+          <w:rFonts w:eastAsiaTheme="minorEastAsia"/>
+          <w:color w:val="FF0000"/>
+        </w:rPr>
+      </w:pPr>
+    </w:p>
+    <w:p>
+      <w:pPr>
+        <w:rPr>
+          <w:rFonts w:eastAsiaTheme="minorEastAsia"/>
+        </w:rPr>
+      </w:pPr>
+      <w:r>
+        <w:rPr>
+          <w:rFonts w:eastAsiaTheme="minorEastAsia"/>
+        </w:rPr>
+        <w:t>Firstly, although we know the importance of UML and TDD, which should be done at the beginning and could help</w:t>
+      </w:r>
+      <w:r>
+        <w:rPr>
+          <w:rFonts w:eastAsiaTheme="minorEastAsia" w:hint="eastAsia"/>
+        </w:rPr>
+        <w:t xml:space="preserve"> </w:t>
+      </w:r>
+      <w:r>
+        <w:rPr>
+          <w:rFonts w:eastAsiaTheme="minorEastAsia"/>
+        </w:rPr>
+        <w:t xml:space="preserve">a lot to our </w:t>
+      </w:r>
+      <w:r>
+        <w:rPr>
+          <w:rFonts w:eastAsiaTheme="minorEastAsia" w:hint="eastAsia"/>
+        </w:rPr>
+        <w:t>following works</w:t>
+      </w:r>
+      <w:r>
+        <w:rPr>
+          <w:rFonts w:eastAsiaTheme="minorEastAsia"/>
+        </w:rPr>
+        <w:t xml:space="preserve">, we had </w:t>
+      </w:r>
+      <w:r>
+        <w:rPr>
+          <w:rFonts w:eastAsiaTheme="minorEastAsia" w:hint="eastAsia"/>
+        </w:rPr>
+        <w:t>failed</w:t>
+      </w:r>
+      <w:r>
+        <w:rPr>
+          <w:rFonts w:eastAsiaTheme="minorEastAsia"/>
+        </w:rPr>
+        <w:t xml:space="preserve"> to totally design them before we began coding, perhaps because we were not</w:t>
       </w:r>
       <w:bookmarkStart w:id="0" w:name="_GoBack"/>
       <w:bookmarkEnd w:id="0"/>
@@ -2020,435 +2666,107 @@
         <w:rPr>
           <w:rFonts w:eastAsiaTheme="minorEastAsia"/>
         </w:rPr>
-        <w:t xml:space="preserve">ethod begins by creating two instances of </w:t>
-      </w:r>
-      <w:proofErr w:type="spellStart"/>
-      <w:r>
-        <w:rPr>
-          <w:rFonts w:eastAsiaTheme="minorEastAsia"/>
-        </w:rPr>
-        <w:t>MyTime</w:t>
-      </w:r>
-      <w:proofErr w:type="spellEnd"/>
-      <w:r>
-        <w:rPr>
-          <w:rFonts w:eastAsiaTheme="minorEastAsia"/>
-        </w:rPr>
-        <w:t xml:space="preserve"> and </w:t>
-      </w:r>
-      <w:proofErr w:type="spellStart"/>
-      <w:r>
-        <w:rPr>
-          <w:rFonts w:eastAsiaTheme="minorEastAsia"/>
-        </w:rPr>
-        <w:t>GPSLocation</w:t>
-      </w:r>
-      <w:proofErr w:type="spellEnd"/>
-      <w:r>
-        <w:rPr>
-          <w:rFonts w:eastAsiaTheme="minorEastAsia"/>
-        </w:rPr>
-        <w:t xml:space="preserve"> for future use as well as four types of ride. Then it uses the methods in specific ride to give customer a price. </w:t>
-      </w:r>
-      <w:r>
-        <w:rPr>
-          <w:rFonts w:eastAsiaTheme="minorEastAsia"/>
-          <w:color w:val="000000" w:themeColor="text1"/>
-        </w:rPr>
-        <w:t xml:space="preserve">For second part, we will </w:t>
-      </w:r>
-      <w:r>
-        <w:rPr>
-          <w:rFonts w:eastAsiaTheme="minorEastAsia"/>
-          <w:color w:val="000000" w:themeColor="text1"/>
-        </w:rPr>
-        <w:t>realize</w:t>
-      </w:r>
-      <w:r>
-        <w:rPr>
-          <w:rFonts w:eastAsiaTheme="minorEastAsia"/>
-          <w:color w:val="000000" w:themeColor="text1"/>
-        </w:rPr>
-        <w:t xml:space="preserve"> an interaction of customer and system, customer will choose a ride type, then this method w</w:t>
-      </w:r>
-      <w:r>
-        <w:rPr>
-          <w:rFonts w:eastAsiaTheme="minorEastAsia"/>
-          <w:color w:val="000000" w:themeColor="text1"/>
-        </w:rPr>
-        <w:t>ill output an instance of this type of ride and proceed to next step.</w:t>
-      </w:r>
-      <w:r>
-        <w:rPr>
-          <w:rFonts w:eastAsiaTheme="minorEastAsia"/>
-          <w:color w:val="000000" w:themeColor="text1"/>
-        </w:rPr>
         <w:t xml:space="preserve"> </w:t>
       </w:r>
-    </w:p>
-    <w:p>
-      <w:pPr>
-        <w:rPr>
-          <w:rFonts w:eastAsiaTheme="minorEastAsia"/>
-        </w:rPr>
-      </w:pPr>
-    </w:p>
-    <w:p>
-      <w:pPr>
-        <w:rPr>
-          <w:rFonts w:eastAsiaTheme="minorEastAsia"/>
-        </w:rPr>
-      </w:pPr>
-      <w:r>
-        <w:rPr>
-          <w:rFonts w:eastAsiaTheme="minorEastAsia"/>
-        </w:rPr>
-        <w:t xml:space="preserve">The next main method is </w:t>
-      </w:r>
-      <w:r>
-        <w:rPr>
-          <w:rFonts w:eastAsiaTheme="minorEastAsia"/>
-        </w:rPr>
-        <w:t>“</w:t>
-      </w:r>
-      <w:proofErr w:type="spellStart"/>
-      <w:r>
-        <w:rPr>
-          <w:rFonts w:eastAsiaTheme="minorEastAsia"/>
-        </w:rPr>
-        <w:t>driverallocation</w:t>
-      </w:r>
-      <w:proofErr w:type="spellEnd"/>
-      <w:r>
-        <w:rPr>
-          <w:rFonts w:eastAsiaTheme="minorEastAsia"/>
-        </w:rPr>
-        <w:t>”</w:t>
-      </w:r>
-      <w:r>
-        <w:rPr>
-          <w:rFonts w:eastAsiaTheme="minorEastAsia"/>
-        </w:rPr>
-        <w:t xml:space="preserve"> in </w:t>
-      </w:r>
-      <w:proofErr w:type="spellStart"/>
-      <w:r>
-        <w:rPr>
-          <w:rFonts w:eastAsiaTheme="minorEastAsia"/>
-        </w:rPr>
-        <w:t>myUber</w:t>
-      </w:r>
-      <w:proofErr w:type="spellEnd"/>
-      <w:r>
-        <w:rPr>
-          <w:rFonts w:eastAsiaTheme="minorEastAsia"/>
-        </w:rPr>
-        <w:t xml:space="preserve"> class used to send this book of ride to nearest car and his current driver can choose to accept or not. It should have three functionalities, one is to sort the car by distance, the o</w:t>
-      </w:r>
-      <w:r>
-        <w:rPr>
-          <w:rFonts w:eastAsiaTheme="minorEastAsia"/>
-        </w:rPr>
-        <w:t xml:space="preserve">ther two are to ask driver </w:t>
-      </w:r>
       <w:r>
         <w:rPr>
           <w:rFonts w:eastAsiaTheme="minorEastAsia" w:hint="eastAsia"/>
         </w:rPr>
-        <w:t>whether</w:t>
-      </w:r>
-      <w:r>
-        <w:rPr>
-          <w:rFonts w:eastAsiaTheme="minorEastAsia"/>
-        </w:rPr>
-        <w:t xml:space="preserve"> he or she accept or not and to refresh the system information: set driver for the ride or give out a messenger that no car available in case of being refused by all driver or simply no on-duty driver.</w:t>
-      </w:r>
-    </w:p>
-    <w:p>
-      <w:pPr>
-        <w:rPr>
-          <w:rFonts w:eastAsiaTheme="minorEastAsia"/>
-        </w:rPr>
-      </w:pPr>
-    </w:p>
-    <w:p>
-      <w:pPr>
-        <w:rPr>
-          <w:rFonts w:eastAsiaTheme="minorEastAsia"/>
-        </w:rPr>
-      </w:pPr>
-      <w:r>
-        <w:rPr>
-          <w:rFonts w:eastAsiaTheme="minorEastAsia"/>
-        </w:rPr>
-        <w:t xml:space="preserve">Next step is that the customer </w:t>
-      </w:r>
-      <w:r>
-        <w:rPr>
-          <w:rFonts w:eastAsiaTheme="minorEastAsia"/>
-        </w:rPr>
-        <w:t>“</w:t>
-      </w:r>
-      <w:r>
-        <w:rPr>
-          <w:rFonts w:eastAsiaTheme="minorEastAsia"/>
-        </w:rPr>
-        <w:t>aboard</w:t>
-      </w:r>
-      <w:r>
-        <w:rPr>
-          <w:rFonts w:eastAsiaTheme="minorEastAsia"/>
-        </w:rPr>
-        <w:t>”</w:t>
-      </w:r>
-      <w:r>
-        <w:rPr>
-          <w:rFonts w:eastAsiaTheme="minorEastAsia"/>
-        </w:rPr>
-        <w:t>, as said before, we consider this action is done by instant for the sake of simplification in terms of code and clarifying the confusing s</w:t>
-      </w:r>
-      <w:r>
-        <w:rPr>
-          <w:rFonts w:eastAsiaTheme="minorEastAsia"/>
-        </w:rPr>
-        <w:t>tart location and start time. Therefore,</w:t>
-      </w:r>
-      <w:r>
-        <w:rPr>
-          <w:rFonts w:eastAsiaTheme="minorEastAsia"/>
-        </w:rPr>
-        <w:t xml:space="preserve"> this method only needs to change the state of ride if the ride is not cancelled before aboard.</w:t>
-      </w:r>
-    </w:p>
-    <w:p>
-      <w:pPr>
-        <w:rPr>
-          <w:rFonts w:eastAsiaTheme="minorEastAsia"/>
-        </w:rPr>
-      </w:pPr>
-    </w:p>
-    <w:p>
-      <w:pPr>
+        <w:t>familiar</w:t>
+      </w:r>
+      <w:r>
+        <w:rPr>
+          <w:rFonts w:eastAsiaTheme="minorEastAsia"/>
+        </w:rPr>
+        <w:t xml:space="preserve"> enough with the knowledge we had learned in class.</w:t>
+      </w:r>
+    </w:p>
+    <w:p>
+      <w:pPr>
+        <w:rPr>
+          <w:rFonts w:eastAsiaTheme="minorEastAsia"/>
+        </w:rPr>
+      </w:pPr>
+    </w:p>
+    <w:p>
+      <w:pPr>
+        <w:rPr>
+          <w:rFonts w:eastAsiaTheme="minorEastAsia"/>
+        </w:rPr>
+      </w:pPr>
+      <w:r>
+        <w:rPr>
+          <w:rFonts w:eastAsiaTheme="minorEastAsia"/>
+        </w:rPr>
+        <w:t xml:space="preserve">Besides, </w:t>
+      </w:r>
+      <w:r>
+        <w:rPr>
+          <w:rFonts w:eastAsiaTheme="minorEastAsia"/>
+        </w:rPr>
+        <w:t xml:space="preserve">we have found some problems about “Team Working”. </w:t>
+      </w:r>
+      <w:r>
         <w:rPr>
           <w:rFonts w:eastAsiaTheme="minorEastAsia" w:hint="eastAsia"/>
         </w:rPr>
-      </w:pPr>
-      <w:r>
-        <w:rPr>
-          <w:rFonts w:eastAsiaTheme="minorEastAsia"/>
-        </w:rPr>
-        <w:t xml:space="preserve">Finally, the </w:t>
-      </w:r>
-      <w:r>
-        <w:rPr>
-          <w:rFonts w:eastAsiaTheme="minorEastAsia"/>
-        </w:rPr>
-        <w:t>ride</w:t>
-      </w:r>
-      <w:r>
-        <w:rPr>
-          <w:rFonts w:eastAsiaTheme="minorEastAsia"/>
-        </w:rPr>
-        <w:t xml:space="preserve"> finish</w:t>
-      </w:r>
-      <w:r>
-        <w:rPr>
-          <w:rFonts w:eastAsiaTheme="minorEastAsia"/>
-        </w:rPr>
-        <w:t>es</w:t>
-      </w:r>
-      <w:r>
-        <w:rPr>
-          <w:rFonts w:eastAsiaTheme="minorEastAsia"/>
-        </w:rPr>
-        <w:t xml:space="preserve"> which is represented by </w:t>
-      </w:r>
-      <w:r>
-        <w:rPr>
-          <w:rFonts w:eastAsiaTheme="minorEastAsia"/>
-        </w:rPr>
-        <w:t>“</w:t>
-      </w:r>
-      <w:proofErr w:type="spellStart"/>
-      <w:r>
-        <w:rPr>
-          <w:rFonts w:eastAsiaTheme="minorEastAsia"/>
-        </w:rPr>
-        <w:t>rideFinish</w:t>
-      </w:r>
-      <w:proofErr w:type="spellEnd"/>
-      <w:r>
-        <w:rPr>
-          <w:rFonts w:eastAsiaTheme="minorEastAsia"/>
-        </w:rPr>
-        <w:t>”</w:t>
-      </w:r>
-      <w:r>
-        <w:rPr>
-          <w:rFonts w:eastAsiaTheme="minorEastAsia"/>
-        </w:rPr>
-        <w:t xml:space="preserve"> method in </w:t>
-      </w:r>
-      <w:proofErr w:type="spellStart"/>
-      <w:r>
-        <w:rPr>
-          <w:rFonts w:eastAsiaTheme="minorEastAsia"/>
-        </w:rPr>
-        <w:t>MyUber</w:t>
-      </w:r>
-      <w:proofErr w:type="spellEnd"/>
-      <w:r>
-        <w:rPr>
-          <w:rFonts w:eastAsiaTheme="minorEastAsia"/>
-        </w:rPr>
-        <w:t>, this met</w:t>
-      </w:r>
-      <w:r>
-        <w:rPr>
-          <w:rFonts w:eastAsiaTheme="minorEastAsia"/>
-        </w:rPr>
-        <w:t>hod</w:t>
-      </w:r>
-      <w:r>
-        <w:rPr>
-          <w:rFonts w:eastAsiaTheme="minorEastAsia"/>
-        </w:rPr>
-        <w:t xml:space="preserve"> do</w:t>
-      </w:r>
-      <w:r>
-        <w:rPr>
-          <w:rFonts w:eastAsiaTheme="minorEastAsia"/>
-        </w:rPr>
-        <w:t>es</w:t>
-      </w:r>
-      <w:r>
-        <w:rPr>
-          <w:rFonts w:eastAsiaTheme="minorEastAsia"/>
-        </w:rPr>
-        <w:t xml:space="preserve"> all the calculation to refresh both customer’s and driver’s data. In addition, we provide a possibility </w:t>
-      </w:r>
-      <w:r>
-        <w:rPr>
-          <w:rFonts w:eastAsiaTheme="minorEastAsia"/>
-        </w:rPr>
-        <w:t>that each driver can switch its status after a ride, which is controlled by a stochastic mathematical function.</w:t>
-      </w:r>
-    </w:p>
-    <w:p>
-      <w:pPr>
+        <w:t>A time</w:t>
+      </w:r>
+      <w:r>
+        <w:rPr>
+          <w:rFonts w:eastAsiaTheme="minorEastAsia"/>
+        </w:rPr>
+        <w:t>-free teamwork is a great method to economize our working time and to give us more freedom of working. However, due to lack of a clear UML at the beginning and without enough communication, we did some rep</w:t>
+      </w:r>
+      <w:r>
         <w:rPr>
           <w:rFonts w:eastAsiaTheme="minorEastAsia" w:hint="eastAsia"/>
         </w:rPr>
-      </w:pPr>
-    </w:p>
-    <w:p>
-      <w:pPr>
+        <w:t>etitive</w:t>
+      </w:r>
+      <w:r>
+        <w:rPr>
+          <w:rFonts w:eastAsiaTheme="minorEastAsia"/>
+        </w:rPr>
+        <w:t xml:space="preserve"> work and make our class structure a little </w:t>
+      </w:r>
+      <w:r>
         <w:rPr>
           <w:rFonts w:eastAsiaTheme="minorEastAsia" w:hint="eastAsia"/>
         </w:rPr>
-      </w:pPr>
-      <w:r>
-        <w:rPr>
-          <w:rFonts w:eastAsiaTheme="minorEastAsia"/>
-        </w:rPr>
-        <w:t>In addition, in each concrete ride type class, we override the abstract method “price” in “Ride” class, by using two hash map</w:t>
+        <w:t>redundant</w:t>
+      </w:r>
+      <w:r>
+        <w:rPr>
+          <w:rFonts w:eastAsiaTheme="minorEastAsia"/>
+        </w:rPr>
+        <w:t>.</w:t>
+      </w:r>
+    </w:p>
+    <w:p>
+      <w:pPr>
+        <w:rPr>
+          <w:rFonts w:eastAsiaTheme="minorEastAsia"/>
+        </w:rPr>
+      </w:pPr>
+    </w:p>
+    <w:p>
+      <w:pPr>
+        <w:rPr>
+          <w:rFonts w:eastAsiaTheme="minorEastAsia"/>
+        </w:rPr>
+      </w:pPr>
+      <w:r>
+        <w:rPr>
+          <w:rFonts w:eastAsiaTheme="minorEastAsia"/>
+        </w:rPr>
+        <w:t xml:space="preserve">We will do some </w:t>
       </w:r>
       <w:r>
         <w:rPr>
           <w:rFonts w:eastAsiaTheme="minorEastAsia" w:hint="eastAsia"/>
         </w:rPr>
-        <w:t>s</w:t>
-      </w:r>
-      <w:r>
-        <w:rPr>
-          <w:rFonts w:eastAsiaTheme="minorEastAsia"/>
-        </w:rPr>
-        <w:t xml:space="preserve"> who store its traffic and length type coefficients, to calculate the total price of one ride and return it to the customer.</w:t>
-      </w:r>
-    </w:p>
-    <w:p>
-      <w:pPr>
-        <w:pStyle w:val="Heading1"/>
-        <w:rPr>
-          <w:rFonts w:eastAsiaTheme="minorEastAsia"/>
-        </w:rPr>
-      </w:pPr>
-      <w:r>
-        <w:rPr>
-          <w:rFonts w:eastAsiaTheme="minorEastAsia" w:hint="eastAsia"/>
-        </w:rPr>
-        <w:t>T</w:t>
-      </w:r>
-      <w:r>
-        <w:rPr>
-          <w:rFonts w:eastAsiaTheme="minorEastAsia"/>
-        </w:rPr>
-        <w:t>esting</w:t>
-      </w:r>
-    </w:p>
-    <w:p>
-      <w:pPr>
-        <w:pStyle w:val="Heading1"/>
-        <w:rPr>
-          <w:rFonts w:eastAsiaTheme="minorEastAsia"/>
-        </w:rPr>
-      </w:pPr>
-      <w:r>
-        <w:rPr>
-          <w:rFonts w:eastAsiaTheme="minorEastAsia" w:hint="eastAsia"/>
-        </w:rPr>
-        <w:t>R</w:t>
-      </w:r>
-      <w:r>
-        <w:rPr>
-          <w:rFonts w:eastAsiaTheme="minorEastAsia"/>
-        </w:rPr>
-        <w:t>esults</w:t>
-      </w:r>
-    </w:p>
-    <w:p>
-      <w:pPr>
-        <w:pStyle w:val="Heading1"/>
-        <w:rPr>
-          <w:rFonts w:eastAsiaTheme="minorEastAsia"/>
-        </w:rPr>
-      </w:pPr>
-      <w:r>
-        <w:rPr>
-          <w:rFonts w:eastAsiaTheme="minorEastAsia"/>
-        </w:rPr>
-        <w:t>Conclusion</w:t>
-      </w:r>
-    </w:p>
-    <w:p>
-      <w:pPr>
-        <w:rPr>
-          <w:rFonts w:eastAsiaTheme="minorEastAsia"/>
-        </w:rPr>
-      </w:pPr>
-      <w:r>
-        <w:rPr>
-          <w:rFonts w:eastAsiaTheme="minorEastAsia"/>
-        </w:rPr>
-        <w:t>This section summarizes the overall conclusions drawn from this project and</w:t>
-      </w:r>
-      <w:r>
-        <w:rPr>
-          <w:rFonts w:eastAsiaTheme="minorEastAsia"/>
-        </w:rPr>
-        <w:t xml:space="preserve"> d</w:t>
-      </w:r>
-      <w:r>
-        <w:rPr>
-          <w:rFonts w:eastAsiaTheme="minorEastAsia"/>
-        </w:rPr>
-        <w:t>iscusses</w:t>
-      </w:r>
-      <w:r>
-        <w:rPr>
-          <w:rFonts w:eastAsiaTheme="minorEastAsia"/>
-        </w:rPr>
-        <w:t xml:space="preserve"> what we learnt from it and what the resumed pipeline should be like</w:t>
+        <w:t>optimization work in the second part of our project</w:t>
       </w:r>
       <w:r>
         <w:rPr>
@@ -2456,335 +2774,10 @@
         </w:rPr>
         <w:t>.</w:t>
       </w:r>
-      <w:r>
-        <w:rPr>
-          <w:rFonts w:eastAsiaTheme="minorEastAsia"/>
-        </w:rPr>
-        <w:t xml:space="preserve"> It also describes </w:t>
-      </w:r>
-      <w:r>
-        <w:rPr>
-          <w:rFonts w:eastAsiaTheme="minorEastAsia"/>
-        </w:rPr>
-        <w:t>how the project could be extended with further work</w:t>
-      </w:r>
-      <w:r>
-        <w:rPr>
-          <w:rFonts w:eastAsiaTheme="minorEastAsia"/>
-        </w:rPr>
-        <w:t>.</w:t>
-      </w:r>
-    </w:p>
-    <w:p>
-      <w:pPr>
-        <w:rPr>
-          <w:rFonts w:eastAsiaTheme="minorEastAsia" w:hint="eastAsia"/>
-          <w:color w:val="FF0000"/>
-        </w:rPr>
-      </w:pPr>
-    </w:p>
-    <w:p>
-      <w:pPr>
-        <w:rPr>
-          <w:rFonts w:eastAsiaTheme="minorEastAsia"/>
-          <w:color w:val="000000" w:themeColor="text1"/>
-        </w:rPr>
-      </w:pPr>
-      <w:r>
-        <w:rPr>
-          <w:rFonts w:eastAsiaTheme="minorEastAsia"/>
-          <w:color w:val="000000" w:themeColor="text1"/>
-        </w:rPr>
-        <w:t xml:space="preserve">Thanks for this project, we are now </w:t>
-      </w:r>
-      <w:r>
-        <w:rPr>
-          <w:rFonts w:eastAsiaTheme="minorEastAsia" w:hint="eastAsia"/>
-          <w:color w:val="000000" w:themeColor="text1"/>
-        </w:rPr>
-        <w:t>more familiar</w:t>
-      </w:r>
-      <w:r>
-        <w:rPr>
-          <w:rFonts w:eastAsiaTheme="minorEastAsia"/>
-          <w:color w:val="000000" w:themeColor="text1"/>
-        </w:rPr>
-        <w:t xml:space="preserve"> </w:t>
-      </w:r>
-      <w:r>
-        <w:rPr>
-          <w:rFonts w:eastAsiaTheme="minorEastAsia"/>
-          <w:color w:val="000000" w:themeColor="text1"/>
-        </w:rPr>
-        <w:t xml:space="preserve">with </w:t>
-      </w:r>
-      <w:r>
-        <w:rPr>
-          <w:rFonts w:eastAsiaTheme="minorEastAsia"/>
-          <w:color w:val="000000" w:themeColor="text1"/>
-        </w:rPr>
-        <w:t xml:space="preserve">Java </w:t>
-      </w:r>
-      <w:r>
-        <w:rPr>
-          <w:rFonts w:eastAsiaTheme="minorEastAsia"/>
-          <w:color w:val="000000" w:themeColor="text1"/>
-        </w:rPr>
-        <w:t>this language and the principles</w:t>
-      </w:r>
-      <w:r>
-        <w:rPr>
-          <w:rFonts w:eastAsiaTheme="minorEastAsia"/>
-          <w:color w:val="000000" w:themeColor="text1"/>
-        </w:rPr>
-        <w:t xml:space="preserve"> of </w:t>
-      </w:r>
-      <w:r>
-        <w:rPr>
-          <w:rFonts w:eastAsiaTheme="minorEastAsia" w:hint="eastAsia"/>
-          <w:color w:val="000000" w:themeColor="text1"/>
-        </w:rPr>
-        <w:t>OOP</w:t>
-      </w:r>
-      <w:r>
-        <w:rPr>
-          <w:rFonts w:eastAsiaTheme="minorEastAsia"/>
-          <w:color w:val="000000" w:themeColor="text1"/>
-        </w:rPr>
-        <w:t xml:space="preserve">. </w:t>
-      </w:r>
-      <w:r>
-        <w:rPr>
-          <w:rFonts w:eastAsiaTheme="minorEastAsia"/>
-          <w:color w:val="000000" w:themeColor="text1"/>
-        </w:rPr>
-        <w:t>It is our first time to design a java project from the very b</w:t>
-      </w:r>
-      <w:r>
-        <w:rPr>
-          <w:rFonts w:eastAsiaTheme="minorEastAsia"/>
-          <w:color w:val="000000" w:themeColor="text1"/>
-        </w:rPr>
-        <w:t>eginning, the UML</w:t>
-      </w:r>
-      <w:r>
-        <w:rPr>
-          <w:rFonts w:eastAsiaTheme="minorEastAsia"/>
-          <w:color w:val="000000" w:themeColor="text1"/>
-        </w:rPr>
-        <w:t>,</w:t>
-      </w:r>
-      <w:r>
-        <w:rPr>
-          <w:rFonts w:eastAsiaTheme="minorEastAsia"/>
-          <w:color w:val="000000" w:themeColor="text1"/>
-        </w:rPr>
-        <w:t xml:space="preserve"> until the CLUI. </w:t>
-      </w:r>
-      <w:r>
-        <w:rPr>
-          <w:rFonts w:eastAsiaTheme="minorEastAsia"/>
-          <w:color w:val="000000" w:themeColor="text1"/>
-        </w:rPr>
-        <w:t xml:space="preserve">We practice the factory pattern, the TDD, the </w:t>
-      </w:r>
-      <w:proofErr w:type="spellStart"/>
-      <w:r>
-        <w:rPr>
-          <w:rFonts w:eastAsiaTheme="minorEastAsia"/>
-          <w:color w:val="000000" w:themeColor="text1"/>
-        </w:rPr>
-        <w:t>JUnits</w:t>
-      </w:r>
-      <w:proofErr w:type="spellEnd"/>
-      <w:r>
-        <w:rPr>
-          <w:rFonts w:eastAsiaTheme="minorEastAsia"/>
-          <w:color w:val="000000" w:themeColor="text1"/>
-        </w:rPr>
-        <w:t xml:space="preserve"> test and we will try to create a GUI in the second part. However, in this proces</w:t>
-      </w:r>
-      <w:r>
-        <w:rPr>
-          <w:rFonts w:eastAsiaTheme="minorEastAsia" w:hint="eastAsia"/>
-          <w:color w:val="000000" w:themeColor="text1"/>
-        </w:rPr>
-        <w:t>s</w:t>
-      </w:r>
-      <w:r>
-        <w:rPr>
-          <w:rFonts w:eastAsiaTheme="minorEastAsia"/>
-          <w:color w:val="000000" w:themeColor="text1"/>
-        </w:rPr>
-        <w:t>, we have also realized some disadvantages.</w:t>
-      </w:r>
-    </w:p>
-    <w:p>
-      <w:pPr>
-        <w:rPr>
-          <w:rFonts w:eastAsiaTheme="minorEastAsia" w:hint="eastAsia"/>
-          <w:color w:val="FF0000"/>
-        </w:rPr>
-      </w:pPr>
-    </w:p>
-    <w:p>
-      <w:pPr>
-        <w:rPr>
-          <w:rFonts w:eastAsiaTheme="minorEastAsia"/>
-        </w:rPr>
-      </w:pPr>
-      <w:r>
-        <w:rPr>
-          <w:rFonts w:eastAsiaTheme="minorEastAsia"/>
-        </w:rPr>
-        <w:t>Firstly, although we know the importance of UML and TDD, which should be done at the beginning and could help</w:t>
-      </w:r>
-      <w:r>
-        <w:rPr>
-          <w:rFonts w:eastAsiaTheme="minorEastAsia" w:hint="eastAsia"/>
-        </w:rPr>
-        <w:t xml:space="preserve"> </w:t>
-      </w:r>
-      <w:r>
-        <w:rPr>
-          <w:rFonts w:eastAsiaTheme="minorEastAsia"/>
-        </w:rPr>
-        <w:t xml:space="preserve">a lot to our </w:t>
-      </w:r>
-      <w:r>
-        <w:rPr>
-          <w:rFonts w:eastAsiaTheme="minorEastAsia" w:hint="eastAsia"/>
-        </w:rPr>
-        <w:t>following works</w:t>
-      </w:r>
-      <w:r>
-        <w:rPr>
-          <w:rFonts w:eastAsiaTheme="minorEastAsia"/>
-        </w:rPr>
-        <w:t xml:space="preserve">, we had </w:t>
-      </w:r>
-      <w:r>
-        <w:rPr>
-          <w:rFonts w:eastAsiaTheme="minorEastAsia" w:hint="eastAsia"/>
-        </w:rPr>
-        <w:t>failed</w:t>
-      </w:r>
-      <w:r>
-        <w:rPr>
-          <w:rFonts w:eastAsiaTheme="minorEastAsia"/>
-        </w:rPr>
-        <w:t xml:space="preserve"> to totally design them before we began coding, which is perhaps because we were not </w:t>
-      </w:r>
-      <w:r>
-        <w:rPr>
-          <w:rFonts w:eastAsiaTheme="minorEastAsia" w:hint="eastAsia"/>
-        </w:rPr>
-        <w:t>familiar</w:t>
-      </w:r>
-      <w:r>
-        <w:rPr>
-          <w:rFonts w:eastAsiaTheme="minorEastAsia"/>
-        </w:rPr>
-        <w:t xml:space="preserve"> enough with the knowledge we had learned in class.</w:t>
-      </w:r>
-    </w:p>
-    <w:p>
-      <w:pPr>
-        <w:rPr>
-          <w:rFonts w:eastAsiaTheme="minorEastAsia"/>
-        </w:rPr>
-      </w:pPr>
-    </w:p>
-    <w:p>
-      <w:pPr>
-        <w:rPr>
-          <w:rFonts w:eastAsiaTheme="minorEastAsia"/>
-        </w:rPr>
-      </w:pPr>
-      <w:r>
-        <w:rPr>
-          <w:rFonts w:eastAsiaTheme="minorEastAsia"/>
-        </w:rPr>
-        <w:t xml:space="preserve">Besides, </w:t>
-      </w:r>
-      <w:r>
-        <w:rPr>
-          <w:rFonts w:eastAsiaTheme="minorEastAsia"/>
-        </w:rPr>
-        <w:t xml:space="preserve">we have found some problems about “Team Working”. </w:t>
-      </w:r>
-      <w:r>
-        <w:rPr>
-          <w:rFonts w:eastAsiaTheme="minorEastAsia" w:hint="eastAsia"/>
-        </w:rPr>
-        <w:t>A time</w:t>
-      </w:r>
-      <w:r>
-        <w:rPr>
-          <w:rFonts w:eastAsiaTheme="minorEastAsia"/>
-        </w:rPr>
-        <w:t>-free teamwork is a great method to economize our working time and to give us more freedom of working. However, due to lack of a clear UML at the beginning and without enough communication, we did some rep</w:t>
-      </w:r>
-      <w:r>
-        <w:rPr>
-          <w:rFonts w:eastAsiaTheme="minorEastAsia" w:hint="eastAsia"/>
-        </w:rPr>
-        <w:t>etitive</w:t>
-      </w:r>
-      <w:r>
-        <w:rPr>
-          <w:rFonts w:eastAsiaTheme="minorEastAsia"/>
-        </w:rPr>
-        <w:t xml:space="preserve"> work and make our class structure a little </w:t>
-      </w:r>
-      <w:r>
-        <w:rPr>
-          <w:rFonts w:eastAsiaTheme="minorEastAsia" w:hint="eastAsia"/>
-        </w:rPr>
-        <w:t>redundant</w:t>
-      </w:r>
-      <w:r>
-        <w:rPr>
-          <w:rFonts w:eastAsiaTheme="minorEastAsia"/>
-        </w:rPr>
-        <w:t>.</w:t>
-      </w:r>
-    </w:p>
-    <w:p>
-      <w:pPr>
-        <w:rPr>
-          <w:rFonts w:eastAsiaTheme="minorEastAsia"/>
-        </w:rPr>
-      </w:pPr>
-    </w:p>
-    <w:p>
-      <w:pPr>
-        <w:rPr>
-          <w:rFonts w:eastAsiaTheme="minorEastAsia"/>
-        </w:rPr>
-      </w:pPr>
-      <w:r>
-        <w:rPr>
-          <w:rFonts w:eastAsiaTheme="minorEastAsia"/>
-        </w:rPr>
-        <w:t xml:space="preserve">We will do some </w:t>
-      </w:r>
-      <w:r>
-        <w:rPr>
-          <w:rFonts w:eastAsiaTheme="minorEastAsia" w:hint="eastAsia"/>
-        </w:rPr>
-        <w:t>optimization work in the second part of our project</w:t>
-      </w:r>
-      <w:r>
-        <w:rPr>
-          <w:rFonts w:eastAsiaTheme="minorEastAsia"/>
-        </w:rPr>
-        <w:t>.</w:t>
-      </w:r>
-    </w:p>
-    <w:p>
-      <w:pPr>
-        <w:pStyle w:val="Heading1"/>
+    </w:p>
+    <w:p>
+      <w:pPr>
+        <w:pStyle w:val="Titre1"/>
         <w:rPr>
           <w:rFonts w:eastAsiaTheme="minorEastAsia"/>
         </w:rPr>
@@ -2836,8 +2829,8 @@
 </file>
 
 <file path=word/numbering.xml><?xml version="1.0" encoding="utf-8"?>
-<w:numbering xmlns:wpc="http://schemas.microsoft.com/office/word/2010/wordprocessingCanvas" xmlns:mo="http://schemas.microsoft.com/office/mac/office/2008/main" xmlns:mc="http://schemas.openxmlformats.org/markup-compatibility/2006" xmlns:mv="urn:schemas-microsoft-com:mac:vml" xmlns:o="urn:schemas-microsoft-com:office:office" xmlns:r="http://schemas.openxmlformats.org/officeDocument/2006/relationships" xmlns:m="http://schemas.openxmlformats.org/officeDocument/2006/math" xmlns:v="urn:schemas-microsoft-com:vml" xmlns:wp14="http://schemas.microsoft.com/office/word/2010/wordprocessingDrawing" xmlns:wp="http://schemas.openxmlformats.org/drawingml/2006/wordprocessingDrawing" xmlns:w10="urn:schemas-microsoft-com:office:word" xmlns:w="http://schemas.openxmlformats.org/wordprocessingml/2006/main" xmlns:w14="http://schemas.microsoft.com/office/word/2010/wordml" xmlns:w15="http://schemas.microsoft.com/office/word/2012/wordml" xmlns:wpg="http://schemas.microsoft.com/office/word/2010/wordprocessingGroup" xmlns:wpi="http://schemas.microsoft.com/office/word/2010/wordprocessingInk" xmlns:wne="http://schemas.microsoft.com/office/word/2006/wordml" xmlns:wps="http://schemas.microsoft.com/office/word/2010/wordprocessingShape" mc:Ignorable="w14 w15 wp14">
-  <w:abstractNum w:abstractNumId="0">
+<w:numbering xmlns:wpc="http://schemas.microsoft.com/office/word/2010/wordprocessingCanvas" xmlns:cx="http://schemas.microsoft.com/office/drawing/2014/chartex" xmlns:cx1="http://schemas.microsoft.com/office/drawing/2015/9/8/chartex" xmlns:cx2="http://schemas.microsoft.com/office/drawing/2015/10/21/chartex" xmlns:cx3="http://schemas.microsoft.com/office/drawing/2016/5/9/chartex" xmlns:cx4="http://schemas.microsoft.com/office/drawing/2016/5/10/chartex" xmlns:cx5="http://schemas.microsoft.com/office/drawing/2016/5/11/chartex" xmlns:cx6="http://schemas.microsoft.com/office/drawing/2016/5/12/chartex" xmlns:cx7="http://schemas.microsoft.com/office/drawing/2016/5/13/chartex" xmlns:cx8="http://schemas.microsoft.com/office/drawing/2016/5/14/chartex" xmlns:mc="http://schemas.openxmlformats.org/markup-compatibility/2006" xmlns:aink="http://schemas.microsoft.com/office/drawing/2016/ink" xmlns:am3d="http://schemas.microsoft.com/office/drawing/2017/model3d" xmlns:o="urn:schemas-microsoft-com:office:office" xmlns:r="http://schemas.openxmlformats.org/officeDocument/2006/relationships" xmlns:m="http://schemas.openxmlformats.org/officeDocument/2006/math" xmlns:v="urn:schemas-microsoft-com:vml" xmlns:wp14="http://schemas.microsoft.com/office/word/2010/wordprocessingDrawing" xmlns:wp="http://schemas.openxmlformats.org/drawingml/2006/wordprocessingDrawing" xmlns:w10="urn:schemas-microsoft-com:office:word" xmlns:w="http://schemas.openxmlformats.org/wordprocessingml/2006/main" xmlns:w14="http://schemas.microsoft.com/office/word/2010/wordml" xmlns:w15="http://schemas.microsoft.com/office/word/2012/wordml" xmlns:w16cid="http://schemas.microsoft.com/office/word/2016/wordml/cid" xmlns:w16se="http://schemas.microsoft.com/office/word/2015/wordml/symex" xmlns:wpg="http://schemas.microsoft.com/office/word/2010/wordprocessingGroup" xmlns:wpi="http://schemas.microsoft.com/office/word/2010/wordprocessingInk" xmlns:wne="http://schemas.microsoft.com/office/word/2006/wordml" xmlns:wps="http://schemas.microsoft.com/office/word/2010/wordprocessingShape" mc:Ignorable="w14 w15 w16se w16cid wp14">
+  <w:abstractNum w:abstractNumId="0" w15:restartNumberingAfterBreak="0">
     <w:nsid w:val="048629F0"/>
     <w:multiLevelType w:val="hybridMultilevel"/>
     <w:tmpl w:val="2E468BB0"/>
@@ -2926,7 +2919,7 @@
       </w:pPr>
     </w:lvl>
   </w:abstractNum>
-  <w:abstractNum w:abstractNumId="1">
+  <w:abstractNum w:abstractNumId="1" w15:restartNumberingAfterBreak="0">
     <w:nsid w:val="16C07F98"/>
     <w:multiLevelType w:val="hybridMultilevel"/>
     <w:tmpl w:val="9156078A"/>
@@ -3012,7 +3005,7 @@
       </w:pPr>
     </w:lvl>
   </w:abstractNum>
-  <w:abstractNum w:abstractNumId="2">
+  <w:abstractNum w:abstractNumId="2" w15:restartNumberingAfterBreak="0">
     <w:nsid w:val="38DC04C2"/>
     <w:multiLevelType w:val="hybridMultilevel"/>
     <w:tmpl w:val="829E6B32"/>
@@ -3125,7 +3118,7 @@
       </w:rPr>
     </w:lvl>
   </w:abstractNum>
-  <w:abstractNum w:abstractNumId="3">
+  <w:abstractNum w:abstractNumId="3" w15:restartNumberingAfterBreak="0">
     <w:nsid w:val="43AB45A1"/>
     <w:multiLevelType w:val="hybridMultilevel"/>
     <w:tmpl w:val="D090DD14"/>
@@ -3238,7 +3231,7 @@
       </w:rPr>
     </w:lvl>
   </w:abstractNum>
-  <w:abstractNum w:abstractNumId="4">
+  <w:abstractNum w:abstractNumId="4" w15:restartNumberingAfterBreak="0">
     <w:nsid w:val="7BA94617"/>
     <w:multiLevelType w:val="hybridMultilevel"/>
     <w:tmpl w:val="4684C464"/>
@@ -3343,7 +3336,7 @@
 </file>
 
 <file path=word/styles.xml><?xml version="1.0" encoding="utf-8"?>
-<w:styles xmlns:mc="http://schemas.openxmlformats.org/markup-compatibility/2006" xmlns:r="http://schemas.openxmlformats.org/officeDocument/2006/relationships" xmlns:w="http://schemas.openxmlformats.org/wordprocessingml/2006/main" xmlns:w14="http://schemas.microsoft.com/office/word/2010/wordml" xmlns:w15="http://schemas.microsoft.com/office/word/2012/wordml" mc:Ignorable="w14 w15">
+<w:styles xmlns:mc="http://schemas.openxmlformats.org/markup-compatibility/2006" xmlns:r="http://schemas.openxmlformats.org/officeDocument/2006/relationships" xmlns:w="http://schemas.openxmlformats.org/wordprocessingml/2006/main" xmlns:w14="http://schemas.microsoft.com/office/word/2010/wordml" xmlns:w15="http://schemas.microsoft.com/office/word/2012/wordml" xmlns:w16cid="http://schemas.microsoft.com/office/word/2016/wordml/cid" xmlns:w16se="http://schemas.microsoft.com/office/word/2015/wordml/symex" mc:Ignorable="w14 w15 w16se w16cid">
   <w:docDefaults>
     <w:rPrDefault>
       <w:rPr>
@@ -3355,7 +3348,7 @@
     </w:rPrDefault>
     <w:pPrDefault/>
   </w:docDefaults>
-  <w:latentStyles w:defLockedState="0" w:defUIPriority="99" w:defSemiHidden="0" w:defUnhideWhenUsed="0" w:defQFormat="0" w:count="382">
+  <w:latentStyles w:defLockedState="0" w:defUIPriority="99" w:defSemiHidden="0" w:defUnhideWhenUsed="0" w:defQFormat="0" w:count="375">
     <w:lsdException w:name="Normal" w:uiPriority="0" w:qFormat="1"/>
     <w:lsdException w:name="heading 1" w:uiPriority="9" w:qFormat="1"/>
     <w:lsdException w:name="heading 2" w:semiHidden="1" w:uiPriority="9" w:unhideWhenUsed="1" w:qFormat="1"/>
@@ -3742,11 +3735,11 @@
       <w:sz w:val="24"/>
     </w:rPr>
   </w:style>
-  <w:style w:type="paragraph" w:styleId="Heading1">
+  <w:style w:type="paragraph" w:styleId="Titre1">
     <w:name w:val="heading 1"/>
     <w:basedOn w:val="Normal"/>
     <w:next w:val="Normal"/>
-    <w:link w:val="Heading1Char"/>
+    <w:link w:val="Titre1Car"/>
     <w:uiPriority w:val="9"/>
     <w:qFormat/>
     <w:rsid w:val="00091C89"/>
@@ -3764,11 +3757,11 @@
       <w:szCs w:val="44"/>
     </w:rPr>
   </w:style>
-  <w:style w:type="paragraph" w:styleId="Heading2">
+  <w:style w:type="paragraph" w:styleId="Titre2">
     <w:name w:val="heading 2"/>
     <w:basedOn w:val="Normal"/>
     <w:next w:val="Normal"/>
-    <w:link w:val="Heading2Char"/>
+    <w:link w:val="Titre2Car"/>
     <w:uiPriority w:val="9"/>
     <w:unhideWhenUsed/>
     <w:qFormat/>
@@ -3786,13 +3779,13 @@
       <w:szCs w:val="32"/>
     </w:rPr>
   </w:style>
-  <w:style w:type="character" w:default="1" w:styleId="DefaultParagraphFont">
+  <w:style w:type="character" w:default="1" w:styleId="Policepardfaut">
     <w:name w:val="Default Paragraph Font"/>
     <w:uiPriority w:val="1"/>
     <w:semiHidden/>
     <w:unhideWhenUsed/>
   </w:style>
-  <w:style w:type="table" w:default="1" w:styleId="TableNormal">
+  <w:style w:type="table" w:default="1" w:styleId="TableauNormal">
     <w:name w:val="Normal Table"/>
     <w:uiPriority w:val="99"/>
     <w:semiHidden/>
@@ -3807,7 +3800,7 @@
       </w:tblCellMar>
     </w:tblPr>
   </w:style>
-  <w:style w:type="numbering" w:default="1" w:styleId="NoList">
+  <w:style w:type="numbering" w:default="1" w:styleId="Aucuneliste">
     <w:name w:val="No List"/>
     <w:uiPriority w:val="99"/>
     <w:semiHidden/>
@@ -3817,7 +3810,7 @@
     <w:name w:val="Date"/>
     <w:basedOn w:val="Normal"/>
     <w:next w:val="Normal"/>
-    <w:link w:val="DateChar"/>
+    <w:link w:val="DateCar"/>
     <w:uiPriority w:val="99"/>
     <w:semiHidden/>
     <w:unhideWhenUsed/>
@@ -3826,18 +3819,18 @@
       <w:ind w:leftChars="2500" w:left="100"/>
     </w:pPr>
   </w:style>
-  <w:style w:type="character" w:customStyle="1" w:styleId="DateChar">
-    <w:name w:val="Date Char"/>
-    <w:basedOn w:val="DefaultParagraphFont"/>
+  <w:style w:type="character" w:customStyle="1" w:styleId="DateCar">
+    <w:name w:val="Date Car"/>
+    <w:basedOn w:val="Policepardfaut"/>
     <w:link w:val="Date"/>
     <w:uiPriority w:val="99"/>
     <w:semiHidden/>
     <w:rsid w:val="00091C89"/>
   </w:style>
-  <w:style w:type="character" w:customStyle="1" w:styleId="Heading1Char">
-    <w:name w:val="Heading 1 Char"/>
-    <w:basedOn w:val="DefaultParagraphFont"/>
-    <w:link w:val="Heading1"/>
+  <w:style w:type="character" w:customStyle="1" w:styleId="Titre1Car">
+    <w:name w:val="Titre 1 Car"/>
+    <w:basedOn w:val="Policepardfaut"/>
+    <w:link w:val="Titre1"/>
     <w:uiPriority w:val="9"/>
     <w:rsid w:val="00091C89"/>
     <w:rPr>
@@ -3849,10 +3842,10 @@
       <w:szCs w:val="44"/>
     </w:rPr>
   </w:style>
-  <w:style w:type="character" w:customStyle="1" w:styleId="Heading2Char">
-    <w:name w:val="Heading 2 Char"/>
-    <w:basedOn w:val="DefaultParagraphFont"/>
-    <w:link w:val="Heading2"/>
+  <w:style w:type="character" w:customStyle="1" w:styleId="Titre2Car">
+    <w:name w:val="Titre 2 Car"/>
+    <w:basedOn w:val="Policepardfaut"/>
+    <w:link w:val="Titre2"/>
     <w:uiPriority w:val="9"/>
     <w:rsid w:val="00091C89"/>
     <w:rPr>
@@ -3861,7 +3854,7 @@
       <w:szCs w:val="32"/>
     </w:rPr>
   </w:style>
-  <w:style w:type="paragraph" w:styleId="ListParagraph">
+  <w:style w:type="paragraph" w:styleId="Paragraphedeliste">
     <w:name w:val="List Paragraph"/>
     <w:basedOn w:val="Normal"/>
     <w:uiPriority w:val="34"/>

</xml_diff>